<commit_message>
dev tools speed done
</commit_message>
<xml_diff>
--- a/Report - Ch5.docx
+++ b/Report - Ch5.docx
@@ -4,7 +4,7 @@
   <w:body>
     <w:p>
       <w:pPr>
-        <w:pStyle w:val="Heading1"/>
+        <w:pStyle w:val="1"/>
         <w:numPr>
           <w:ilvl w:val="0"/>
           <w:numId w:val="3"/>
@@ -19,7 +19,7 @@
     </w:p>
     <w:p>
       <w:pPr>
-        <w:pStyle w:val="Heading2"/>
+        <w:pStyle w:val="2"/>
         <w:numPr>
           <w:ilvl w:val="1"/>
           <w:numId w:val="3"/>
@@ -34,7 +34,7 @@
     </w:p>
     <w:p>
       <w:pPr>
-        <w:pStyle w:val="Heading3"/>
+        <w:pStyle w:val="3"/>
         <w:numPr>
           <w:ilvl w:val="2"/>
           <w:numId w:val="3"/>
@@ -52,7 +52,7 @@
     </w:p>
     <w:p>
       <w:pPr>
-        <w:pStyle w:val="Heading3"/>
+        <w:pStyle w:val="3"/>
         <w:numPr>
           <w:ilvl w:val="2"/>
           <w:numId w:val="3"/>
@@ -73,7 +73,7 @@
     </w:p>
     <w:p>
       <w:pPr>
-        <w:pStyle w:val="Heading2"/>
+        <w:pStyle w:val="2"/>
         <w:numPr>
           <w:ilvl w:val="1"/>
           <w:numId w:val="3"/>
@@ -88,12 +88,89 @@
     </w:p>
     <w:p>
       <w:r>
+        <w:t>Because our e-commerce platform is a web-mobile application. So in order to guarantee the performance on mobile phones, we first test its performance on the computer based on its load speed.</w:t>
+      </w:r>
+    </w:p>
+    <w:p>
+      <w:r>
+        <w:t>First, I want to talk about the reason why we choose load speed as testing metric. It is normal that the longer a webpage takes to load, the more its bounce rate will skyrocket. A high bounce rate will inform the search engine that this website has useless content. Therefore the ranking will correspondingly decline. If e-commerce website loads check out page slowly, the customer might give up paying money. This website may fall behind the competitors inevitably.</w:t>
+      </w:r>
+    </w:p>
+    <w:p>
+      <w:r>
+        <w:t>So how fast should a website load? Based on the information we gained: “Ideally, you’ll want your website to load within three seconds, or two seconds if it’s an ecommerce site. The two-to-three second mark is the turning point where bounce rates skyrocket – in fact, 40% of consumers will wait no more than three seconds before abandoning a site.” We use two seconds as a criterion to judge whether our mobile application is user-friendly or not.</w:t>
+      </w:r>
+    </w:p>
+    <w:p>
+      <w:r>
+        <w:t>After testing, we found out the time all the pages of our application take to load is far less than one seconds. This indicates in the metric of load speed, our mobile application is quite brilliant.</w:t>
+      </w:r>
+      <w:r>
+        <w:t xml:space="preserve"> </w:t>
+      </w:r>
+    </w:p>
+    <w:p>
+      <w:hyperlink r:id="rId5" w:history="1">
+        <w:r>
+          <w:rPr>
+            <w:rStyle w:val="a4"/>
+          </w:rPr>
+          <w:t>Website Load Time Statistics: Why Speed Matters in 2023 (websitebuilderexpert.com)</w:t>
+        </w:r>
+      </w:hyperlink>
+    </w:p>
+    <w:p>
+      <w:r>
+        <w:rPr>
+          <w:noProof/>
+        </w:rPr>
+        <w:lastRenderedPageBreak/>
+        <w:drawing>
+          <wp:inline distT="0" distB="0" distL="0" distR="0" wp14:anchorId="19F0C692" wp14:editId="44FE84FD">
+            <wp:extent cx="4362674" cy="2578233"/>
+            <wp:effectExtent l="0" t="0" r="0" b="0"/>
+            <wp:docPr id="19" name="图片 19"/>
+            <wp:cNvGraphicFramePr>
+              <a:graphicFrameLocks xmlns:a="http://schemas.openxmlformats.org/drawingml/2006/main" noChangeAspect="1"/>
+            </wp:cNvGraphicFramePr>
+            <a:graphic xmlns:a="http://schemas.openxmlformats.org/drawingml/2006/main">
+              <a:graphicData uri="http://schemas.openxmlformats.org/drawingml/2006/picture">
+                <pic:pic xmlns:pic="http://schemas.openxmlformats.org/drawingml/2006/picture">
+                  <pic:nvPicPr>
+                    <pic:cNvPr id="19" name="图片 19"/>
+                    <pic:cNvPicPr/>
+                  </pic:nvPicPr>
+                  <pic:blipFill>
+                    <a:blip r:embed="rId6"/>
+                    <a:stretch>
+                      <a:fillRect/>
+                    </a:stretch>
+                  </pic:blipFill>
+                  <pic:spPr>
+                    <a:xfrm>
+                      <a:off x="0" y="0"/>
+                      <a:ext cx="4362674" cy="2578233"/>
+                    </a:xfrm>
+                    <a:prstGeom prst="rect">
+                      <a:avLst/>
+                    </a:prstGeom>
+                  </pic:spPr>
+                </pic:pic>
+              </a:graphicData>
+            </a:graphic>
+          </wp:inline>
+        </w:drawing>
+      </w:r>
+    </w:p>
+    <w:p/>
+    <w:p>
+      <w:r>
         <w:t>Testing on a real Android phone</w:t>
       </w:r>
     </w:p>
     <w:p>
       <w:pPr>
-        <w:pStyle w:val="ListParagraph"/>
+        <w:pStyle w:val="a3"/>
         <w:numPr>
           <w:ilvl w:val="0"/>
           <w:numId w:val="2"/>
@@ -105,7 +182,7 @@
     </w:p>
     <w:p>
       <w:pPr>
-        <w:pStyle w:val="ListParagraph"/>
+        <w:pStyle w:val="a3"/>
         <w:numPr>
           <w:ilvl w:val="0"/>
           <w:numId w:val="2"/>
@@ -117,153 +194,135 @@
     </w:p>
     <w:p>
       <w:pPr>
-        <w:pStyle w:val="ListParagraph"/>
+        <w:pStyle w:val="a3"/>
         <w:numPr>
           <w:ilvl w:val="0"/>
           <w:numId w:val="2"/>
         </w:numPr>
       </w:pPr>
-      <w:proofErr w:type="spellStart"/>
-      <w:r>
-        <w:t>adb</w:t>
-      </w:r>
-      <w:proofErr w:type="spellEnd"/>
-      <w:r>
-        <w:t xml:space="preserve"> (success)</w:t>
-      </w:r>
-    </w:p>
-    <w:p>
-      <w:pPr>
-        <w:pStyle w:val="ListParagraph"/>
-      </w:pPr>
-      <w:proofErr w:type="spellStart"/>
-      <w:r>
-        <w:t>ip</w:t>
-      </w:r>
-      <w:proofErr w:type="spellEnd"/>
-      <w:r>
-        <w:t xml:space="preserve"> addresses (127.0.0.1 vs </w:t>
-      </w:r>
-      <w:proofErr w:type="spellStart"/>
-      <w:r>
-        <w:t>localhsot</w:t>
-      </w:r>
-      <w:proofErr w:type="spellEnd"/>
-      <w:r>
-        <w:t>)</w:t>
-      </w:r>
-    </w:p>
-    <w:p>
-      <w:pPr>
-        <w:pStyle w:val="ListParagraph"/>
-        <w:jc w:val="left"/>
-      </w:pPr>
-    </w:p>
-    <w:p>
-      <w:pPr>
-        <w:pStyle w:val="ListParagraph"/>
-        <w:jc w:val="left"/>
-      </w:pPr>
-    </w:p>
-    <w:p>
-      <w:pPr>
-        <w:pStyle w:val="ListParagraph"/>
-        <w:jc w:val="left"/>
-      </w:pPr>
-    </w:p>
-    <w:p>
-      <w:pPr>
-        <w:pStyle w:val="ListParagraph"/>
-        <w:jc w:val="left"/>
-      </w:pPr>
-    </w:p>
-    <w:p>
-      <w:pPr>
-        <w:pStyle w:val="ListParagraph"/>
-        <w:jc w:val="left"/>
-      </w:pPr>
-    </w:p>
-    <w:p>
-      <w:pPr>
-        <w:pStyle w:val="ListParagraph"/>
-        <w:jc w:val="left"/>
-      </w:pPr>
-    </w:p>
-    <w:p>
-      <w:pPr>
-        <w:pStyle w:val="ListParagraph"/>
-        <w:jc w:val="left"/>
-      </w:pPr>
-    </w:p>
-    <w:p>
-      <w:pPr>
-        <w:pStyle w:val="ListParagraph"/>
-        <w:jc w:val="left"/>
-      </w:pPr>
-    </w:p>
-    <w:p>
-      <w:pPr>
-        <w:pStyle w:val="ListParagraph"/>
-        <w:jc w:val="left"/>
-      </w:pPr>
-    </w:p>
-    <w:p>
-      <w:pPr>
-        <w:pStyle w:val="ListParagraph"/>
-        <w:jc w:val="left"/>
-      </w:pPr>
-    </w:p>
-    <w:p>
-      <w:pPr>
-        <w:pStyle w:val="ListParagraph"/>
-        <w:jc w:val="left"/>
-      </w:pPr>
-    </w:p>
-    <w:p>
-      <w:pPr>
-        <w:pStyle w:val="ListParagraph"/>
-        <w:jc w:val="left"/>
-      </w:pPr>
-    </w:p>
-    <w:p>
-      <w:pPr>
-        <w:pStyle w:val="ListParagraph"/>
-        <w:jc w:val="left"/>
-      </w:pPr>
-    </w:p>
-    <w:p>
-      <w:pPr>
-        <w:pStyle w:val="ListParagraph"/>
-        <w:jc w:val="left"/>
-      </w:pPr>
-    </w:p>
-    <w:p>
-      <w:pPr>
-        <w:pStyle w:val="ListParagraph"/>
-        <w:jc w:val="left"/>
-      </w:pPr>
-    </w:p>
-    <w:p>
-      <w:pPr>
-        <w:pStyle w:val="ListParagraph"/>
-        <w:jc w:val="left"/>
-      </w:pPr>
-    </w:p>
-    <w:p>
-      <w:pPr>
-        <w:pStyle w:val="ListParagraph"/>
-        <w:jc w:val="left"/>
-      </w:pPr>
-    </w:p>
-    <w:p>
-      <w:pPr>
-        <w:pStyle w:val="ListParagraph"/>
-        <w:jc w:val="left"/>
-      </w:pPr>
-    </w:p>
-    <w:p>
-      <w:pPr>
-        <w:pStyle w:val="ListParagraph"/>
+      <w:r>
+        <w:t>adb (success)</w:t>
+      </w:r>
+    </w:p>
+    <w:p>
+      <w:pPr>
+        <w:pStyle w:val="a3"/>
+      </w:pPr>
+      <w:r>
+        <w:t>ip addresses (127.0.0.1 vs localhsot)</w:t>
+      </w:r>
+    </w:p>
+    <w:p>
+      <w:pPr>
+        <w:pStyle w:val="a3"/>
+        <w:jc w:val="left"/>
+      </w:pPr>
+    </w:p>
+    <w:p>
+      <w:pPr>
+        <w:pStyle w:val="a3"/>
+        <w:jc w:val="left"/>
+      </w:pPr>
+    </w:p>
+    <w:p>
+      <w:pPr>
+        <w:pStyle w:val="a3"/>
+        <w:jc w:val="left"/>
+      </w:pPr>
+    </w:p>
+    <w:p>
+      <w:pPr>
+        <w:pStyle w:val="a3"/>
+        <w:jc w:val="left"/>
+      </w:pPr>
+    </w:p>
+    <w:p>
+      <w:pPr>
+        <w:pStyle w:val="a3"/>
+        <w:jc w:val="left"/>
+      </w:pPr>
+    </w:p>
+    <w:p>
+      <w:pPr>
+        <w:pStyle w:val="a3"/>
+        <w:jc w:val="left"/>
+      </w:pPr>
+    </w:p>
+    <w:p>
+      <w:pPr>
+        <w:pStyle w:val="a3"/>
+        <w:jc w:val="left"/>
+      </w:pPr>
+    </w:p>
+    <w:p>
+      <w:pPr>
+        <w:pStyle w:val="a3"/>
+        <w:jc w:val="left"/>
+      </w:pPr>
+    </w:p>
+    <w:p>
+      <w:pPr>
+        <w:pStyle w:val="a3"/>
+        <w:jc w:val="left"/>
+      </w:pPr>
+    </w:p>
+    <w:p>
+      <w:pPr>
+        <w:pStyle w:val="a3"/>
+        <w:jc w:val="left"/>
+      </w:pPr>
+    </w:p>
+    <w:p>
+      <w:pPr>
+        <w:pStyle w:val="a3"/>
+        <w:jc w:val="left"/>
+      </w:pPr>
+    </w:p>
+    <w:p>
+      <w:pPr>
+        <w:pStyle w:val="a3"/>
+        <w:jc w:val="left"/>
+      </w:pPr>
+    </w:p>
+    <w:p>
+      <w:pPr>
+        <w:pStyle w:val="a3"/>
+        <w:jc w:val="left"/>
+      </w:pPr>
+    </w:p>
+    <w:p>
+      <w:pPr>
+        <w:pStyle w:val="a3"/>
+        <w:jc w:val="left"/>
+      </w:pPr>
+    </w:p>
+    <w:p>
+      <w:pPr>
+        <w:pStyle w:val="a3"/>
+        <w:jc w:val="left"/>
+      </w:pPr>
+    </w:p>
+    <w:p>
+      <w:pPr>
+        <w:pStyle w:val="a3"/>
+        <w:jc w:val="left"/>
+      </w:pPr>
+    </w:p>
+    <w:p>
+      <w:pPr>
+        <w:pStyle w:val="a3"/>
+        <w:jc w:val="left"/>
+      </w:pPr>
+    </w:p>
+    <w:p>
+      <w:pPr>
+        <w:pStyle w:val="a3"/>
+        <w:jc w:val="left"/>
+      </w:pPr>
+    </w:p>
+    <w:p>
+      <w:pPr>
+        <w:pStyle w:val="a3"/>
         <w:jc w:val="left"/>
         <w:rPr>
           <w:b/>
@@ -275,13 +334,12 @@
           <w:b/>
           <w:bCs/>
         </w:rPr>
-        <w:lastRenderedPageBreak/>
         <w:t>Debug On a Real Android Phone</w:t>
       </w:r>
     </w:p>
     <w:p>
       <w:pPr>
-        <w:pStyle w:val="ListParagraph"/>
+        <w:pStyle w:val="a3"/>
         <w:jc w:val="left"/>
       </w:pPr>
       <w:r>
@@ -314,7 +372,7 @@
                     </pic:cNvPicPr>
                   </pic:nvPicPr>
                   <pic:blipFill>
-                    <a:blip r:embed="rId5" cstate="print">
+                    <a:blip r:embed="rId7" cstate="print">
                       <a:extLst>
                         <a:ext uri="{28A0092B-C50C-407E-A947-70E740481C1C}">
                           <a14:useLocalDpi xmlns:a14="http://schemas.microsoft.com/office/drawing/2010/main" val="0"/>
@@ -346,15 +404,7 @@
         </w:drawing>
       </w:r>
       <w:r>
-        <w:t>Android Debug Bridge (</w:t>
-      </w:r>
-      <w:proofErr w:type="spellStart"/>
-      <w:r>
-        <w:t>adb</w:t>
-      </w:r>
-      <w:proofErr w:type="spellEnd"/>
-      <w:r>
-        <w:t xml:space="preserve">) is a versatile command-line tool that </w:t>
+        <w:t xml:space="preserve">Android Debug Bridge (adb) is a versatile command-line tool that </w:t>
       </w:r>
       <w:r>
         <w:t>enables communications</w:t>
@@ -377,7 +427,7 @@
     </w:p>
     <w:p>
       <w:pPr>
-        <w:pStyle w:val="ListParagraph"/>
+        <w:pStyle w:val="a3"/>
         <w:jc w:val="center"/>
         <w:rPr>
           <w:i/>
@@ -394,7 +444,7 @@
     </w:p>
     <w:p>
       <w:pPr>
-        <w:pStyle w:val="ListParagraph"/>
+        <w:pStyle w:val="a3"/>
         <w:jc w:val="center"/>
       </w:pPr>
       <w:r>
@@ -425,7 +475,7 @@
                     <pic:cNvPicPr/>
                   </pic:nvPicPr>
                   <pic:blipFill>
-                    <a:blip r:embed="rId6"/>
+                    <a:blip r:embed="rId8"/>
                     <a:stretch>
                       <a:fillRect/>
                     </a:stretch>
@@ -448,7 +498,7 @@
     </w:p>
     <w:p>
       <w:pPr>
-        <w:pStyle w:val="ListParagraph"/>
+        <w:pStyle w:val="a3"/>
         <w:jc w:val="center"/>
         <w:rPr>
           <w:i/>
@@ -465,111 +515,74 @@
     </w:p>
     <w:p>
       <w:pPr>
-        <w:pStyle w:val="ListParagraph"/>
-        <w:jc w:val="left"/>
-      </w:pPr>
-    </w:p>
-    <w:p>
-      <w:pPr>
-        <w:pStyle w:val="ListParagraph"/>
-        <w:jc w:val="left"/>
-      </w:pPr>
-      <w:r>
-        <w:t xml:space="preserve">By using the </w:t>
-      </w:r>
-      <w:proofErr w:type="spellStart"/>
-      <w:r>
-        <w:t>adb</w:t>
-      </w:r>
-      <w:proofErr w:type="spellEnd"/>
-      <w:r>
-        <w:t xml:space="preserve"> command</w:t>
-      </w:r>
-    </w:p>
-    <w:p>
-      <w:pPr>
-        <w:pStyle w:val="ListParagraph"/>
+        <w:pStyle w:val="a3"/>
+        <w:jc w:val="left"/>
+      </w:pPr>
+    </w:p>
+    <w:p>
+      <w:pPr>
+        <w:pStyle w:val="a3"/>
+        <w:jc w:val="left"/>
+      </w:pPr>
+      <w:r>
+        <w:t>By using the adb command</w:t>
+      </w:r>
+    </w:p>
+    <w:p>
+      <w:pPr>
+        <w:pStyle w:val="a3"/>
         <w:jc w:val="center"/>
       </w:pPr>
       <w:r>
-        <w:t xml:space="preserve">$ </w:t>
-      </w:r>
-      <w:proofErr w:type="spellStart"/>
-      <w:r>
-        <w:t>adb</w:t>
-      </w:r>
-      <w:proofErr w:type="spellEnd"/>
-      <w:r>
-        <w:t xml:space="preserve"> reverse tcp:</w:t>
+        <w:t>$ adb reverse tcp:</w:t>
       </w:r>
       <w:r>
         <w:t>5173</w:t>
       </w:r>
       <w:r>
-        <w:t xml:space="preserve"> </w:t>
-      </w:r>
-      <w:proofErr w:type="spellStart"/>
-      <w:r>
-        <w:t>tcp:</w:t>
+        <w:t xml:space="preserve"> tcp:</w:t>
       </w:r>
       <w:r>
         <w:t>5173</w:t>
       </w:r>
-      <w:proofErr w:type="spellEnd"/>
-    </w:p>
-    <w:p>
-      <w:pPr>
-        <w:pStyle w:val="ListParagraph"/>
+    </w:p>
+    <w:p>
+      <w:pPr>
+        <w:pStyle w:val="a3"/>
         <w:jc w:val="center"/>
       </w:pPr>
       <w:r>
-        <w:t xml:space="preserve">$ </w:t>
-      </w:r>
-      <w:proofErr w:type="spellStart"/>
-      <w:r>
-        <w:t>adb</w:t>
-      </w:r>
-      <w:proofErr w:type="spellEnd"/>
-      <w:r>
-        <w:t xml:space="preserve"> reverse tcp:</w:t>
+        <w:t>$ adb reverse tcp:</w:t>
       </w:r>
       <w:r>
         <w:t>8080</w:t>
       </w:r>
       <w:r>
-        <w:t xml:space="preserve"> </w:t>
-      </w:r>
-      <w:proofErr w:type="spellStart"/>
-      <w:r>
-        <w:t>tcp:</w:t>
+        <w:t xml:space="preserve"> tcp:</w:t>
       </w:r>
       <w:r>
         <w:t>8080</w:t>
       </w:r>
-      <w:proofErr w:type="spellEnd"/>
-    </w:p>
-    <w:p>
-      <w:pPr>
-        <w:pStyle w:val="ListParagraph"/>
-        <w:jc w:val="left"/>
-      </w:pPr>
-    </w:p>
-    <w:p>
-      <w:pPr>
-        <w:pStyle w:val="ListParagraph"/>
-        <w:jc w:val="left"/>
-      </w:pPr>
-      <w:r>
-        <w:t xml:space="preserve">So that it allows the mobile phone to access http server with 127.0.0.1 (loopback address) to access the same host in the PC locally. In addition, the </w:t>
-      </w:r>
+    </w:p>
+    <w:p>
+      <w:pPr>
+        <w:pStyle w:val="a3"/>
+        <w:jc w:val="left"/>
+      </w:pPr>
+    </w:p>
+    <w:p>
+      <w:pPr>
+        <w:pStyle w:val="a3"/>
+        <w:jc w:val="left"/>
+      </w:pPr>
       <w:r>
         <w:lastRenderedPageBreak/>
-        <w:t>API server running on port 8080 should also be bridged to allow data communication between the mobile app and the API server.</w:t>
-      </w:r>
-    </w:p>
-    <w:p>
-      <w:pPr>
-        <w:pStyle w:val="ListParagraph"/>
+        <w:t>So that it allows the mobile phone to access http server with 127.0.0.1 (loopback address) to access the same host in the PC locally. In addition, the API server running on port 8080 should also be bridged to allow data communication between the mobile app and the API server.</w:t>
+      </w:r>
+    </w:p>
+    <w:p>
+      <w:pPr>
+        <w:pStyle w:val="a3"/>
         <w:jc w:val="left"/>
       </w:pPr>
       <w:r>
@@ -600,7 +613,7 @@
                     <pic:cNvPicPr/>
                   </pic:nvPicPr>
                   <pic:blipFill>
-                    <a:blip r:embed="rId7"/>
+                    <a:blip r:embed="rId9"/>
                     <a:stretch>
                       <a:fillRect/>
                     </a:stretch>
@@ -623,7 +636,7 @@
     </w:p>
     <w:p>
       <w:pPr>
-        <w:pStyle w:val="ListParagraph"/>
+        <w:pStyle w:val="a3"/>
         <w:jc w:val="center"/>
         <w:rPr>
           <w:i/>
@@ -640,7 +653,7 @@
     </w:p>
     <w:p>
       <w:pPr>
-        <w:pStyle w:val="ListParagraph"/>
+        <w:pStyle w:val="a3"/>
         <w:jc w:val="center"/>
         <w:rPr>
           <w:i/>
@@ -650,7 +663,7 @@
     </w:p>
     <w:p>
       <w:pPr>
-        <w:pStyle w:val="ListParagraph"/>
+        <w:pStyle w:val="a3"/>
         <w:jc w:val="center"/>
         <w:rPr>
           <w:i/>
@@ -800,7 +813,7 @@
     <w:lvl w:ilvl="0">
       <w:start w:val="1"/>
       <w:numFmt w:val="decimal"/>
-      <w:pStyle w:val="Heading1"/>
+      <w:pStyle w:val="1"/>
       <w:lvlText w:val="%1"/>
       <w:lvlJc w:val="left"/>
       <w:pPr>
@@ -810,7 +823,7 @@
     <w:lvl w:ilvl="1">
       <w:start w:val="1"/>
       <w:numFmt w:val="decimal"/>
-      <w:pStyle w:val="Heading2"/>
+      <w:pStyle w:val="2"/>
       <w:lvlText w:val="%1.%2"/>
       <w:lvlJc w:val="left"/>
       <w:pPr>
@@ -820,7 +833,7 @@
     <w:lvl w:ilvl="2">
       <w:start w:val="1"/>
       <w:numFmt w:val="decimal"/>
-      <w:pStyle w:val="Heading3"/>
+      <w:pStyle w:val="3"/>
       <w:lvlText w:val="%1.%2.%3"/>
       <w:lvlJc w:val="left"/>
       <w:pPr>
@@ -830,7 +843,7 @@
     <w:lvl w:ilvl="3">
       <w:start w:val="1"/>
       <w:numFmt w:val="decimal"/>
-      <w:pStyle w:val="Heading4"/>
+      <w:pStyle w:val="4"/>
       <w:lvlText w:val="%1.%2.%3.%4"/>
       <w:lvlJc w:val="left"/>
       <w:pPr>
@@ -840,7 +853,7 @@
     <w:lvl w:ilvl="4">
       <w:start w:val="1"/>
       <w:numFmt w:val="decimal"/>
-      <w:pStyle w:val="Heading5"/>
+      <w:pStyle w:val="5"/>
       <w:lvlText w:val="%1.%2.%3.%4.%5"/>
       <w:lvlJc w:val="left"/>
       <w:pPr>
@@ -850,7 +863,7 @@
     <w:lvl w:ilvl="5">
       <w:start w:val="1"/>
       <w:numFmt w:val="decimal"/>
-      <w:pStyle w:val="Heading6"/>
+      <w:pStyle w:val="6"/>
       <w:lvlText w:val="%1.%2.%3.%4.%5.%6"/>
       <w:lvlJc w:val="left"/>
       <w:pPr>
@@ -860,7 +873,7 @@
     <w:lvl w:ilvl="6">
       <w:start w:val="1"/>
       <w:numFmt w:val="decimal"/>
-      <w:pStyle w:val="Heading7"/>
+      <w:pStyle w:val="7"/>
       <w:lvlText w:val="%1.%2.%3.%4.%5.%6.%7"/>
       <w:lvlJc w:val="left"/>
       <w:pPr>
@@ -870,7 +883,7 @@
     <w:lvl w:ilvl="7">
       <w:start w:val="1"/>
       <w:numFmt w:val="decimal"/>
-      <w:pStyle w:val="Heading8"/>
+      <w:pStyle w:val="8"/>
       <w:lvlText w:val="%1.%2.%3.%4.%5.%6.%7.%8"/>
       <w:lvlJc w:val="left"/>
       <w:pPr>
@@ -880,7 +893,7 @@
     <w:lvl w:ilvl="8">
       <w:start w:val="1"/>
       <w:numFmt w:val="decimal"/>
-      <w:pStyle w:val="Heading9"/>
+      <w:pStyle w:val="9"/>
       <w:lvlText w:val="%1.%2.%3.%4.%5.%6.%7.%8.%9"/>
       <w:lvlJc w:val="left"/>
       <w:pPr>
@@ -1418,7 +1431,7 @@
     <w:lsdException w:name="Unresolved Mention" w:semiHidden="1" w:unhideWhenUsed="1"/>
     <w:lsdException w:name="Smart Link" w:semiHidden="1" w:unhideWhenUsed="1"/>
   </w:latentStyles>
-  <w:style w:type="paragraph" w:default="1" w:styleId="Normal">
+  <w:style w:type="paragraph" w:default="1" w:styleId="a">
     <w:name w:val="Normal"/>
     <w:qFormat/>
     <w:rsid w:val="00EB5C5F"/>
@@ -1433,11 +1446,11 @@
       <w:szCs w:val="24"/>
     </w:rPr>
   </w:style>
-  <w:style w:type="paragraph" w:styleId="Heading1">
+  <w:style w:type="paragraph" w:styleId="1">
     <w:name w:val="heading 1"/>
-    <w:basedOn w:val="Normal"/>
-    <w:next w:val="Normal"/>
-    <w:link w:val="Heading1Char"/>
+    <w:basedOn w:val="a"/>
+    <w:next w:val="a"/>
+    <w:link w:val="10"/>
     <w:uiPriority w:val="2"/>
     <w:qFormat/>
     <w:rsid w:val="00EB5C5F"/>
@@ -1458,11 +1471,11 @@
       <w:szCs w:val="28"/>
     </w:rPr>
   </w:style>
-  <w:style w:type="paragraph" w:styleId="Heading2">
+  <w:style w:type="paragraph" w:styleId="2">
     <w:name w:val="heading 2"/>
-    <w:basedOn w:val="Normal"/>
-    <w:next w:val="Normal"/>
-    <w:link w:val="Heading2Char"/>
+    <w:basedOn w:val="a"/>
+    <w:next w:val="a"/>
+    <w:link w:val="20"/>
     <w:uiPriority w:val="9"/>
     <w:unhideWhenUsed/>
     <w:qFormat/>
@@ -1484,11 +1497,11 @@
       <w:szCs w:val="28"/>
     </w:rPr>
   </w:style>
-  <w:style w:type="paragraph" w:styleId="Heading3">
+  <w:style w:type="paragraph" w:styleId="3">
     <w:name w:val="heading 3"/>
-    <w:basedOn w:val="Normal"/>
-    <w:next w:val="Normal"/>
-    <w:link w:val="Heading3Char"/>
+    <w:basedOn w:val="a"/>
+    <w:next w:val="a"/>
+    <w:link w:val="30"/>
     <w:uiPriority w:val="9"/>
     <w:unhideWhenUsed/>
     <w:qFormat/>
@@ -1506,11 +1519,11 @@
       <w:spacing w:val="5"/>
     </w:rPr>
   </w:style>
-  <w:style w:type="paragraph" w:styleId="Heading4">
+  <w:style w:type="paragraph" w:styleId="4">
     <w:name w:val="heading 4"/>
-    <w:basedOn w:val="Normal"/>
-    <w:next w:val="Normal"/>
-    <w:link w:val="Heading4Char"/>
+    <w:basedOn w:val="a"/>
+    <w:next w:val="a"/>
+    <w:link w:val="40"/>
     <w:uiPriority w:val="9"/>
     <w:semiHidden/>
     <w:unhideWhenUsed/>
@@ -1535,11 +1548,11 @@
       <w:color w:val="4472C4" w:themeColor="accent1"/>
     </w:rPr>
   </w:style>
-  <w:style w:type="paragraph" w:styleId="Heading5">
+  <w:style w:type="paragraph" w:styleId="5">
     <w:name w:val="heading 5"/>
-    <w:basedOn w:val="Normal"/>
-    <w:next w:val="Normal"/>
-    <w:link w:val="Heading5Char"/>
+    <w:basedOn w:val="a"/>
+    <w:next w:val="a"/>
+    <w:link w:val="50"/>
     <w:uiPriority w:val="9"/>
     <w:semiHidden/>
     <w:unhideWhenUsed/>
@@ -1560,11 +1573,11 @@
       <w:color w:val="1F3763" w:themeColor="accent1" w:themeShade="7F"/>
     </w:rPr>
   </w:style>
-  <w:style w:type="paragraph" w:styleId="Heading6">
+  <w:style w:type="paragraph" w:styleId="6">
     <w:name w:val="heading 6"/>
-    <w:basedOn w:val="Normal"/>
-    <w:next w:val="Normal"/>
-    <w:link w:val="Heading6Char"/>
+    <w:basedOn w:val="a"/>
+    <w:next w:val="a"/>
+    <w:link w:val="60"/>
     <w:uiPriority w:val="9"/>
     <w:semiHidden/>
     <w:unhideWhenUsed/>
@@ -1587,11 +1600,11 @@
       <w:color w:val="1F3763" w:themeColor="accent1" w:themeShade="7F"/>
     </w:rPr>
   </w:style>
-  <w:style w:type="paragraph" w:styleId="Heading7">
+  <w:style w:type="paragraph" w:styleId="7">
     <w:name w:val="heading 7"/>
-    <w:basedOn w:val="Normal"/>
-    <w:next w:val="Normal"/>
-    <w:link w:val="Heading7Char"/>
+    <w:basedOn w:val="a"/>
+    <w:next w:val="a"/>
+    <w:link w:val="70"/>
     <w:uiPriority w:val="9"/>
     <w:semiHidden/>
     <w:unhideWhenUsed/>
@@ -1614,11 +1627,11 @@
       <w:color w:val="404040" w:themeColor="text1" w:themeTint="BF"/>
     </w:rPr>
   </w:style>
-  <w:style w:type="paragraph" w:styleId="Heading8">
+  <w:style w:type="paragraph" w:styleId="8">
     <w:name w:val="heading 8"/>
-    <w:basedOn w:val="Normal"/>
-    <w:next w:val="Normal"/>
-    <w:link w:val="Heading8Char"/>
+    <w:basedOn w:val="a"/>
+    <w:next w:val="a"/>
+    <w:link w:val="80"/>
     <w:uiPriority w:val="9"/>
     <w:semiHidden/>
     <w:unhideWhenUsed/>
@@ -1641,11 +1654,11 @@
       <w:szCs w:val="20"/>
     </w:rPr>
   </w:style>
-  <w:style w:type="paragraph" w:styleId="Heading9">
+  <w:style w:type="paragraph" w:styleId="9">
     <w:name w:val="heading 9"/>
-    <w:basedOn w:val="Normal"/>
-    <w:next w:val="Normal"/>
-    <w:link w:val="Heading9Char"/>
+    <w:basedOn w:val="a"/>
+    <w:next w:val="a"/>
+    <w:link w:val="90"/>
     <w:uiPriority w:val="9"/>
     <w:semiHidden/>
     <w:unhideWhenUsed/>
@@ -1670,13 +1683,13 @@
       <w:szCs w:val="20"/>
     </w:rPr>
   </w:style>
-  <w:style w:type="character" w:default="1" w:styleId="DefaultParagraphFont">
+  <w:style w:type="character" w:default="1" w:styleId="a0">
     <w:name w:val="Default Paragraph Font"/>
     <w:uiPriority w:val="1"/>
     <w:semiHidden/>
     <w:unhideWhenUsed/>
   </w:style>
-  <w:style w:type="table" w:default="1" w:styleId="TableNormal">
+  <w:style w:type="table" w:default="1" w:styleId="a1">
     <w:name w:val="Normal Table"/>
     <w:uiPriority w:val="99"/>
     <w:semiHidden/>
@@ -1691,16 +1704,16 @@
       </w:tblCellMar>
     </w:tblPr>
   </w:style>
-  <w:style w:type="numbering" w:default="1" w:styleId="NoList">
+  <w:style w:type="numbering" w:default="1" w:styleId="a2">
     <w:name w:val="No List"/>
     <w:uiPriority w:val="99"/>
     <w:semiHidden/>
     <w:unhideWhenUsed/>
   </w:style>
-  <w:style w:type="character" w:customStyle="1" w:styleId="Heading1Char">
-    <w:name w:val="Heading 1 Char"/>
-    <w:basedOn w:val="DefaultParagraphFont"/>
-    <w:link w:val="Heading1"/>
+  <w:style w:type="character" w:customStyle="1" w:styleId="10">
+    <w:name w:val="标题 1 字符"/>
+    <w:basedOn w:val="a0"/>
+    <w:link w:val="1"/>
     <w:uiPriority w:val="2"/>
     <w:rsid w:val="00EB5C5F"/>
     <w:rPr>
@@ -1712,10 +1725,10 @@
       <w:szCs w:val="28"/>
     </w:rPr>
   </w:style>
-  <w:style w:type="character" w:customStyle="1" w:styleId="Heading2Char">
-    <w:name w:val="Heading 2 Char"/>
-    <w:basedOn w:val="DefaultParagraphFont"/>
-    <w:link w:val="Heading2"/>
+  <w:style w:type="character" w:customStyle="1" w:styleId="20">
+    <w:name w:val="标题 2 字符"/>
+    <w:basedOn w:val="a0"/>
+    <w:link w:val="2"/>
     <w:uiPriority w:val="9"/>
     <w:rsid w:val="00EB5C5F"/>
     <w:rPr>
@@ -1727,10 +1740,10 @@
       <w:szCs w:val="28"/>
     </w:rPr>
   </w:style>
-  <w:style w:type="character" w:customStyle="1" w:styleId="Heading3Char">
-    <w:name w:val="Heading 3 Char"/>
-    <w:basedOn w:val="DefaultParagraphFont"/>
-    <w:link w:val="Heading3"/>
+  <w:style w:type="character" w:customStyle="1" w:styleId="30">
+    <w:name w:val="标题 3 字符"/>
+    <w:basedOn w:val="a0"/>
+    <w:link w:val="3"/>
     <w:uiPriority w:val="9"/>
     <w:rsid w:val="00EB5C5F"/>
     <w:rPr>
@@ -1742,10 +1755,10 @@
       <w:szCs w:val="24"/>
     </w:rPr>
   </w:style>
-  <w:style w:type="character" w:customStyle="1" w:styleId="Heading4Char">
-    <w:name w:val="Heading 4 Char"/>
-    <w:basedOn w:val="DefaultParagraphFont"/>
-    <w:link w:val="Heading4"/>
+  <w:style w:type="character" w:customStyle="1" w:styleId="40">
+    <w:name w:val="标题 4 字符"/>
+    <w:basedOn w:val="a0"/>
+    <w:link w:val="4"/>
     <w:uiPriority w:val="9"/>
     <w:semiHidden/>
     <w:rsid w:val="00EB5C5F"/>
@@ -1761,10 +1774,10 @@
       <w:szCs w:val="24"/>
     </w:rPr>
   </w:style>
-  <w:style w:type="character" w:customStyle="1" w:styleId="Heading5Char">
-    <w:name w:val="Heading 5 Char"/>
-    <w:basedOn w:val="DefaultParagraphFont"/>
-    <w:link w:val="Heading5"/>
+  <w:style w:type="character" w:customStyle="1" w:styleId="50">
+    <w:name w:val="标题 5 字符"/>
+    <w:basedOn w:val="a0"/>
+    <w:link w:val="5"/>
     <w:uiPriority w:val="9"/>
     <w:semiHidden/>
     <w:rsid w:val="00EB5C5F"/>
@@ -1776,10 +1789,10 @@
       <w:szCs w:val="24"/>
     </w:rPr>
   </w:style>
-  <w:style w:type="character" w:customStyle="1" w:styleId="Heading6Char">
-    <w:name w:val="Heading 6 Char"/>
-    <w:basedOn w:val="DefaultParagraphFont"/>
-    <w:link w:val="Heading6"/>
+  <w:style w:type="character" w:customStyle="1" w:styleId="60">
+    <w:name w:val="标题 6 字符"/>
+    <w:basedOn w:val="a0"/>
+    <w:link w:val="6"/>
     <w:uiPriority w:val="9"/>
     <w:semiHidden/>
     <w:rsid w:val="00EB5C5F"/>
@@ -1793,10 +1806,10 @@
       <w:szCs w:val="24"/>
     </w:rPr>
   </w:style>
-  <w:style w:type="character" w:customStyle="1" w:styleId="Heading7Char">
-    <w:name w:val="Heading 7 Char"/>
-    <w:basedOn w:val="DefaultParagraphFont"/>
-    <w:link w:val="Heading7"/>
+  <w:style w:type="character" w:customStyle="1" w:styleId="70">
+    <w:name w:val="标题 7 字符"/>
+    <w:basedOn w:val="a0"/>
+    <w:link w:val="7"/>
     <w:uiPriority w:val="9"/>
     <w:semiHidden/>
     <w:rsid w:val="00EB5C5F"/>
@@ -1810,10 +1823,10 @@
       <w:szCs w:val="24"/>
     </w:rPr>
   </w:style>
-  <w:style w:type="character" w:customStyle="1" w:styleId="Heading8Char">
-    <w:name w:val="Heading 8 Char"/>
-    <w:basedOn w:val="DefaultParagraphFont"/>
-    <w:link w:val="Heading8"/>
+  <w:style w:type="character" w:customStyle="1" w:styleId="80">
+    <w:name w:val="标题 8 字符"/>
+    <w:basedOn w:val="a0"/>
+    <w:link w:val="8"/>
     <w:uiPriority w:val="9"/>
     <w:semiHidden/>
     <w:rsid w:val="00EB5C5F"/>
@@ -1825,10 +1838,10 @@
       <w:szCs w:val="20"/>
     </w:rPr>
   </w:style>
-  <w:style w:type="character" w:customStyle="1" w:styleId="Heading9Char">
-    <w:name w:val="Heading 9 Char"/>
-    <w:basedOn w:val="DefaultParagraphFont"/>
-    <w:link w:val="Heading9"/>
+  <w:style w:type="character" w:customStyle="1" w:styleId="90">
+    <w:name w:val="标题 9 字符"/>
+    <w:basedOn w:val="a0"/>
+    <w:link w:val="9"/>
     <w:uiPriority w:val="9"/>
     <w:semiHidden/>
     <w:rsid w:val="00EB5C5F"/>
@@ -1842,9 +1855,9 @@
       <w:szCs w:val="20"/>
     </w:rPr>
   </w:style>
-  <w:style w:type="paragraph" w:styleId="ListParagraph">
+  <w:style w:type="paragraph" w:styleId="a3">
     <w:name w:val="List Paragraph"/>
-    <w:basedOn w:val="Normal"/>
+    <w:basedOn w:val="a"/>
     <w:uiPriority w:val="34"/>
     <w:qFormat/>
     <w:rsid w:val="00EB5C5F"/>
@@ -1853,6 +1866,18 @@
       <w:ind w:left="720"/>
       <w:contextualSpacing/>
     </w:pPr>
+  </w:style>
+  <w:style w:type="character" w:styleId="a4">
+    <w:name w:val="Hyperlink"/>
+    <w:basedOn w:val="a0"/>
+    <w:uiPriority w:val="99"/>
+    <w:semiHidden/>
+    <w:unhideWhenUsed/>
+    <w:rsid w:val="00E36315"/>
+    <w:rPr>
+      <w:color w:val="0000FF"/>
+      <w:u w:val="single"/>
+    </w:rPr>
   </w:style>
 </w:styles>
 </file>

</xml_diff>

<commit_message>
Test Case Preference + Adb adjustment
</commit_message>
<xml_diff>
--- a/Report - Ch5.docx
+++ b/Report - Ch5.docx
@@ -71,27 +71,7 @@
         <w:ind w:left="284"/>
       </w:pPr>
       <w:r>
-        <w:t xml:space="preserve">When the customer opens </w:t>
-      </w:r>
-      <w:proofErr w:type="spellStart"/>
-      <w:r>
-        <w:t>Niubility</w:t>
-      </w:r>
-      <w:proofErr w:type="spellEnd"/>
-      <w:r>
-        <w:t>, he will directly enter the product list page</w:t>
-      </w:r>
-      <w:r>
-        <w:t xml:space="preserve"> </w:t>
-      </w:r>
-      <w:r>
-        <w:t>(home page as well). Before some customers stamped a variety of products as “like” or “dislike”</w:t>
-      </w:r>
-      <w:r>
-        <w:t>, s</w:t>
-      </w:r>
-      <w:r>
-        <w:t xml:space="preserve">o the algorithm would use the previous data to calculate the result of which product this customer might like even if the customer is new to this application. </w:t>
+        <w:t xml:space="preserve">When the customer opens Niubility, he will directly enter the product list page (home page as well). Before some customers stamped a variety of products as “like” or “dislike”, so the algorithm would use the previous data to calculate the result of which product this customer might like even if the customer is new to this application. </w:t>
       </w:r>
     </w:p>
     <w:p>
@@ -104,7 +84,7 @@
           <w:noProof/>
         </w:rPr>
         <w:pict w14:anchorId="385FE7E9">
-          <v:rect id="Rectangle 10" o:spid="_x0000_s2053" style="position:absolute;left:0;text-align:left;margin-left:127.65pt;margin-top:72.65pt;width:174.4pt;height:231.85pt;z-index:251670528;visibility:visible;mso-wrap-style:square;mso-width-percent:0;mso-height-percent:0;mso-wrap-distance-left:9pt;mso-wrap-distance-top:0;mso-wrap-distance-right:9pt;mso-wrap-distance-bottom:0;mso-position-horizontal:absolute;mso-position-horizontal-relative:text;mso-position-vertical:absolute;mso-position-vertical-relative:text;mso-width-percent:0;mso-height-percent:0;mso-width-relative:page;mso-height-relative:page;v-text-anchor:middle" o:gfxdata="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" filled="f" strokecolor="red" strokeweight="1pt">
+          <v:rect id="Rectangle 10" o:spid="_x0000_s2053" style="position:absolute;left:0;text-align:left;margin-left:127.65pt;margin-top:72.65pt;width:174.4pt;height:231.85pt;z-index:251666944;visibility:visible;mso-wrap-style:square;mso-width-percent:0;mso-height-percent:0;mso-wrap-distance-left:9pt;mso-wrap-distance-top:0;mso-wrap-distance-right:9pt;mso-wrap-distance-bottom:0;mso-position-horizontal:absolute;mso-position-horizontal-relative:text;mso-position-vertical:absolute;mso-position-vertical-relative:text;mso-width-percent:0;mso-height-percent:0;mso-width-relative:page;mso-height-relative:page;v-text-anchor:middle" o:gfxdata="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" filled="f" strokecolor="red" strokeweight="1pt">
             <v:path arrowok="t"/>
             <v:textbox>
               <w:txbxContent>
@@ -186,7 +166,7 @@
           <w:noProof/>
         </w:rPr>
         <w:drawing>
-          <wp:anchor distT="0" distB="0" distL="114300" distR="114300" simplePos="0" relativeHeight="251636224" behindDoc="0" locked="0" layoutInCell="1" allowOverlap="1" wp14:anchorId="04154DD1" wp14:editId="4056FCAE">
+          <wp:anchor distT="0" distB="0" distL="114300" distR="114300" simplePos="0" relativeHeight="251643392" behindDoc="0" locked="0" layoutInCell="1" allowOverlap="1" wp14:anchorId="04154DD1" wp14:editId="179C50C7">
             <wp:simplePos x="0" y="0"/>
             <wp:positionH relativeFrom="column">
               <wp:posOffset>2851875</wp:posOffset>
@@ -246,7 +226,7 @@
           <w:noProof/>
         </w:rPr>
         <w:drawing>
-          <wp:anchor distT="0" distB="0" distL="114300" distR="114300" simplePos="0" relativeHeight="251635200" behindDoc="0" locked="0" layoutInCell="1" allowOverlap="1" wp14:anchorId="64286A10" wp14:editId="7D79D342">
+          <wp:anchor distT="0" distB="0" distL="114300" distR="114300" simplePos="0" relativeHeight="251642368" behindDoc="0" locked="0" layoutInCell="1" allowOverlap="1" wp14:anchorId="64286A10" wp14:editId="5B599B01">
             <wp:simplePos x="0" y="0"/>
             <wp:positionH relativeFrom="column">
               <wp:posOffset>323668</wp:posOffset>
@@ -306,7 +286,7 @@
           <w:noProof/>
         </w:rPr>
         <w:drawing>
-          <wp:anchor distT="0" distB="0" distL="114300" distR="114300" simplePos="0" relativeHeight="251634176" behindDoc="0" locked="0" layoutInCell="1" allowOverlap="1" wp14:anchorId="45AA76F3" wp14:editId="37A21860">
+          <wp:anchor distT="0" distB="0" distL="114300" distR="114300" simplePos="0" relativeHeight="251641344" behindDoc="0" locked="0" layoutInCell="1" allowOverlap="1" wp14:anchorId="45AA76F3" wp14:editId="0B6C788E">
             <wp:simplePos x="0" y="0"/>
             <wp:positionH relativeFrom="column">
               <wp:posOffset>4777746</wp:posOffset>
@@ -390,7 +370,7 @@
           <w:noProof/>
         </w:rPr>
         <w:drawing>
-          <wp:anchor distT="0" distB="0" distL="114300" distR="114300" simplePos="0" relativeHeight="251637248" behindDoc="1" locked="0" layoutInCell="1" allowOverlap="1" wp14:anchorId="608DFB62" wp14:editId="41F1B6A4">
+          <wp:anchor distT="0" distB="0" distL="114300" distR="114300" simplePos="0" relativeHeight="251644416" behindDoc="1" locked="0" layoutInCell="1" allowOverlap="1" wp14:anchorId="608DFB62" wp14:editId="62D3ACD8">
             <wp:simplePos x="0" y="0"/>
             <wp:positionH relativeFrom="column">
               <wp:posOffset>889654</wp:posOffset>
@@ -468,7 +448,7 @@
           <w:noProof/>
         </w:rPr>
         <w:pict w14:anchorId="7AE017A1">
-          <v:oval id="Oval 3" o:spid="_x0000_s2052" style="position:absolute;left:0;text-align:left;margin-left:71.1pt;margin-top:31.75pt;width:282.45pt;height:91.6pt;z-index:251669504;visibility:visible;mso-wrap-style:square;mso-width-percent:0;mso-height-percent:0;mso-wrap-distance-left:9pt;mso-wrap-distance-top:0;mso-wrap-distance-right:9pt;mso-wrap-distance-bottom:0;mso-position-horizontal:absolute;mso-position-horizontal-relative:text;mso-position-vertical:absolute;mso-position-vertical-relative:text;mso-width-percent:0;mso-height-percent:0;mso-width-relative:page;mso-height-relative:page;v-text-anchor:top" o:gfxdata="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" filled="f" strokecolor="red"/>
+          <v:oval id="Oval 3" o:spid="_x0000_s2052" style="position:absolute;left:0;text-align:left;margin-left:71.1pt;margin-top:31.75pt;width:282.45pt;height:91.6pt;z-index:251665920;visibility:visible;mso-wrap-style:square;mso-width-percent:0;mso-height-percent:0;mso-wrap-distance-left:9pt;mso-wrap-distance-top:0;mso-wrap-distance-right:9pt;mso-wrap-distance-bottom:0;mso-position-horizontal:absolute;mso-position-horizontal-relative:text;mso-position-vertical:absolute;mso-position-vertical-relative:text;mso-width-percent:0;mso-height-percent:0;mso-width-relative:page;mso-height-relative:page;v-text-anchor:top" o:gfxdata="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" filled="f" strokecolor="red"/>
         </w:pict>
       </w:r>
     </w:p>
@@ -558,7 +538,7 @@
         </w:rPr>
         <w:lastRenderedPageBreak/>
         <w:drawing>
-          <wp:anchor distT="0" distB="0" distL="114300" distR="114300" simplePos="0" relativeHeight="251639296" behindDoc="0" locked="0" layoutInCell="1" allowOverlap="1" wp14:anchorId="2FDFCDAB" wp14:editId="37E1EE3E">
+          <wp:anchor distT="0" distB="0" distL="114300" distR="114300" simplePos="0" relativeHeight="251646464" behindDoc="0" locked="0" layoutInCell="1" allowOverlap="1" wp14:anchorId="2FDFCDAB" wp14:editId="6739FBDF">
             <wp:simplePos x="0" y="0"/>
             <wp:positionH relativeFrom="column">
               <wp:posOffset>2474</wp:posOffset>
@@ -614,7 +594,7 @@
           <w:lang w:eastAsia="zh-CN"/>
         </w:rPr>
         <w:drawing>
-          <wp:anchor distT="0" distB="0" distL="114300" distR="114300" simplePos="0" relativeHeight="251638272" behindDoc="0" locked="0" layoutInCell="1" allowOverlap="1" wp14:anchorId="717D812F" wp14:editId="76D1DEE8">
+          <wp:anchor distT="0" distB="0" distL="114300" distR="114300" simplePos="0" relativeHeight="251645440" behindDoc="0" locked="0" layoutInCell="1" allowOverlap="1" wp14:anchorId="717D812F" wp14:editId="6D9AD067">
             <wp:simplePos x="0" y="0"/>
             <wp:positionH relativeFrom="column">
               <wp:posOffset>2870835</wp:posOffset>
@@ -836,7 +816,7 @@
           <w:noProof/>
         </w:rPr>
         <w:pict w14:anchorId="0C591D1D">
-          <v:rect id="Rectangle 9" o:spid="_x0000_s2059" style="position:absolute;left:0;text-align:left;margin-left:53.55pt;margin-top:568.5pt;width:32.7pt;height:34.15pt;z-index:251679744;visibility:visible;mso-wrap-style:square;mso-width-percent:0;mso-height-percent:0;mso-wrap-distance-left:9pt;mso-wrap-distance-top:0;mso-wrap-distance-right:9pt;mso-wrap-distance-bottom:0;mso-position-horizontal:absolute;mso-position-horizontal-relative:text;mso-position-vertical:absolute;mso-position-vertical-relative:text;mso-width-percent:0;mso-height-percent:0;mso-width-relative:page;mso-height-relative:page;v-text-anchor:middle" o:gfxdata="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" filled="f" strokecolor="red" strokeweight="1pt">
+          <v:rect id="Rectangle 9" o:spid="_x0000_s2059" style="position:absolute;left:0;text-align:left;margin-left:53.55pt;margin-top:568.5pt;width:32.7pt;height:34.15pt;z-index:251670016;visibility:visible;mso-wrap-style:square;mso-width-percent:0;mso-height-percent:0;mso-wrap-distance-left:9pt;mso-wrap-distance-top:0;mso-wrap-distance-right:9pt;mso-wrap-distance-bottom:0;mso-position-horizontal:absolute;mso-position-horizontal-relative:text;mso-position-vertical:absolute;mso-position-vertical-relative:text;mso-width-percent:0;mso-height-percent:0;mso-width-relative:page;mso-height-relative:page;v-text-anchor:middle" o:gfxdata="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" filled="f" strokecolor="red" strokeweight="1pt">
             <v:path arrowok="t"/>
             <v:textbox style="mso-next-textbox:#Rectangle 9">
               <w:txbxContent>
@@ -855,7 +835,7 @@
           <w:noProof/>
         </w:rPr>
         <w:pict w14:anchorId="568B782C">
-          <v:rect id="Rectangle 8" o:spid="_x0000_s2058" style="position:absolute;left:0;text-align:left;margin-left:354.3pt;margin-top:336.6pt;width:55.2pt;height:24.6pt;z-index:251677696;visibility:visible;mso-wrap-style:square;mso-width-percent:0;mso-height-percent:0;mso-wrap-distance-left:9pt;mso-wrap-distance-top:0;mso-wrap-distance-right:9pt;mso-wrap-distance-bottom:0;mso-position-horizontal:absolute;mso-position-horizontal-relative:text;mso-position-vertical:absolute;mso-position-vertical-relative:text;mso-width-percent:0;mso-height-percent:0;mso-width-relative:page;mso-height-relative:page;v-text-anchor:middle" o:gfxdata="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" filled="f" strokecolor="red" strokeweight="1pt">
+          <v:rect id="Rectangle 8" o:spid="_x0000_s2058" style="position:absolute;left:0;text-align:left;margin-left:354.3pt;margin-top:336.6pt;width:55.2pt;height:24.6pt;z-index:251667968;visibility:visible;mso-wrap-style:square;mso-width-percent:0;mso-height-percent:0;mso-wrap-distance-left:9pt;mso-wrap-distance-top:0;mso-wrap-distance-right:9pt;mso-wrap-distance-bottom:0;mso-position-horizontal:absolute;mso-position-horizontal-relative:text;mso-position-vertical:absolute;mso-position-vertical-relative:text;mso-width-percent:0;mso-height-percent:0;mso-width-relative:page;mso-height-relative:page;v-text-anchor:middle" o:gfxdata="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" filled="f" strokecolor="red" strokeweight="1pt">
             <v:path arrowok="t"/>
             <v:textbox style="mso-next-textbox:#Rectangle 8">
               <w:txbxContent>
@@ -874,7 +854,7 @@
           <w:noProof/>
         </w:rPr>
         <w:pict w14:anchorId="77851FB0">
-          <v:rect id="Rectangle 7" o:spid="_x0000_s2057" style="position:absolute;left:0;text-align:left;margin-left:228.05pt;margin-top:225.85pt;width:190.35pt;height:73.4pt;z-index:251678720;visibility:visible;mso-wrap-style:square;mso-width-percent:0;mso-height-percent:0;mso-wrap-distance-left:9pt;mso-wrap-distance-top:0;mso-wrap-distance-right:9pt;mso-wrap-distance-bottom:0;mso-position-horizontal:absolute;mso-position-horizontal-relative:text;mso-position-vertical:absolute;mso-position-vertical-relative:text;mso-width-percent:0;mso-height-percent:0;mso-width-relative:page;mso-height-relative:page;v-text-anchor:middle" o:gfxdata="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" filled="f" strokecolor="red" strokeweight="1pt">
+          <v:rect id="Rectangle 7" o:spid="_x0000_s2057" style="position:absolute;left:0;text-align:left;margin-left:228.05pt;margin-top:225.85pt;width:190.35pt;height:73.4pt;z-index:251668992;visibility:visible;mso-wrap-style:square;mso-width-percent:0;mso-height-percent:0;mso-wrap-distance-left:9pt;mso-wrap-distance-top:0;mso-wrap-distance-right:9pt;mso-wrap-distance-bottom:0;mso-position-horizontal:absolute;mso-position-horizontal-relative:text;mso-position-vertical:absolute;mso-position-vertical-relative:text;mso-width-percent:0;mso-height-percent:0;mso-width-relative:page;mso-height-relative:page;v-text-anchor:middle" o:gfxdata="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" filled="f" strokecolor="red" strokeweight="1pt">
             <v:path arrowok="t"/>
             <v:textbox style="mso-next-textbox:#Rectangle 7">
               <w:txbxContent>
@@ -893,7 +873,7 @@
           <w:noProof/>
         </w:rPr>
         <w:drawing>
-          <wp:anchor distT="0" distB="0" distL="114300" distR="114300" simplePos="0" relativeHeight="251641344" behindDoc="0" locked="0" layoutInCell="1" allowOverlap="1" wp14:anchorId="3772089A" wp14:editId="2CC0BD6F">
+          <wp:anchor distT="0" distB="0" distL="114300" distR="114300" simplePos="0" relativeHeight="251648512" behindDoc="0" locked="0" layoutInCell="1" allowOverlap="1" wp14:anchorId="3772089A" wp14:editId="7CF9D50C">
             <wp:simplePos x="0" y="0"/>
             <wp:positionH relativeFrom="column">
               <wp:posOffset>2945765</wp:posOffset>
@@ -947,7 +927,7 @@
           <w:noProof/>
         </w:rPr>
         <w:drawing>
-          <wp:anchor distT="0" distB="0" distL="114300" distR="114300" simplePos="0" relativeHeight="251640320" behindDoc="0" locked="0" layoutInCell="1" allowOverlap="1" wp14:anchorId="79301BB8" wp14:editId="45A45E3A">
+          <wp:anchor distT="0" distB="0" distL="114300" distR="114300" simplePos="0" relativeHeight="251647488" behindDoc="0" locked="0" layoutInCell="1" allowOverlap="1" wp14:anchorId="79301BB8" wp14:editId="36808EFA">
             <wp:simplePos x="0" y="0"/>
             <wp:positionH relativeFrom="column">
               <wp:posOffset>2548</wp:posOffset>
@@ -1354,7 +1334,7 @@
         </w:rPr>
         <w:lastRenderedPageBreak/>
         <w:drawing>
-          <wp:anchor distT="0" distB="0" distL="114300" distR="114300" simplePos="0" relativeHeight="251670016" behindDoc="0" locked="0" layoutInCell="1" allowOverlap="1" wp14:anchorId="7B532F07" wp14:editId="1B1706A6">
+          <wp:anchor distT="0" distB="0" distL="114300" distR="114300" simplePos="0" relativeHeight="251650560" behindDoc="0" locked="0" layoutInCell="1" allowOverlap="1" wp14:anchorId="7B532F07" wp14:editId="1FC93856">
             <wp:simplePos x="0" y="0"/>
             <wp:positionH relativeFrom="column">
               <wp:posOffset>312880</wp:posOffset>
@@ -1414,7 +1394,7 @@
           <w:noProof/>
         </w:rPr>
         <w:drawing>
-          <wp:anchor distT="0" distB="0" distL="114300" distR="114300" simplePos="0" relativeHeight="251657728" behindDoc="0" locked="0" layoutInCell="1" allowOverlap="1" wp14:anchorId="7EA14255" wp14:editId="3BD6B4C3">
+          <wp:anchor distT="0" distB="0" distL="114300" distR="114300" simplePos="0" relativeHeight="251649536" behindDoc="0" locked="0" layoutInCell="1" allowOverlap="1" wp14:anchorId="7EA14255" wp14:editId="176F3176">
             <wp:simplePos x="0" y="0"/>
             <wp:positionH relativeFrom="column">
               <wp:posOffset>2745740</wp:posOffset>
@@ -1531,7 +1511,7 @@
         </w:rPr>
         <w:lastRenderedPageBreak/>
         <w:pict w14:anchorId="19A06D53">
-          <v:rect id="Rectangle 6" o:spid="_x0000_s2061" style="position:absolute;left:0;text-align:left;margin-left:260.05pt;margin-top:80.3pt;width:141.85pt;height:22.45pt;z-index:251687936;visibility:visible;mso-wrap-style:square;mso-width-percent:0;mso-height-percent:0;mso-wrap-distance-left:9pt;mso-wrap-distance-top:0;mso-wrap-distance-right:9pt;mso-wrap-distance-bottom:0;mso-position-horizontal:absolute;mso-position-horizontal-relative:text;mso-position-vertical:absolute;mso-position-vertical-relative:text;mso-width-percent:0;mso-height-percent:0;mso-width-relative:page;mso-height-relative:page;v-text-anchor:middle" o:gfxdata="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" filled="f" strokecolor="red" strokeweight="1pt">
+          <v:rect id="Rectangle 6" o:spid="_x0000_s2061" style="position:absolute;left:0;text-align:left;margin-left:260.05pt;margin-top:80.3pt;width:141.85pt;height:22.45pt;z-index:251672064;visibility:visible;mso-wrap-style:square;mso-width-percent:0;mso-height-percent:0;mso-wrap-distance-left:9pt;mso-wrap-distance-top:0;mso-wrap-distance-right:9pt;mso-wrap-distance-bottom:0;mso-position-horizontal:absolute;mso-position-horizontal-relative:text;mso-position-vertical:absolute;mso-position-vertical-relative:text;mso-width-percent:0;mso-height-percent:0;mso-width-relative:page;mso-height-relative:page;v-text-anchor:middle" o:gfxdata="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" filled="f" strokecolor="red" strokeweight="1pt">
             <v:path arrowok="t"/>
             <v:textbox>
               <w:txbxContent>
@@ -1550,7 +1530,7 @@
           <w:noProof/>
         </w:rPr>
         <w:pict w14:anchorId="5078E4B8">
-          <v:rect id="Rectangle 5" o:spid="_x0000_s2060" style="position:absolute;left:0;text-align:left;margin-left:258.8pt;margin-top:238.45pt;width:141.85pt;height:22.45pt;z-index:251686912;visibility:visible;mso-wrap-style:square;mso-width-percent:0;mso-height-percent:0;mso-wrap-distance-left:9pt;mso-wrap-distance-top:0;mso-wrap-distance-right:9pt;mso-wrap-distance-bottom:0;mso-position-horizontal:absolute;mso-position-horizontal-relative:text;mso-position-vertical:absolute;mso-position-vertical-relative:text;mso-width-percent:0;mso-height-percent:0;mso-width-relative:page;mso-height-relative:page;v-text-anchor:middle" o:gfxdata="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" filled="f" strokecolor="red" strokeweight="1pt">
+          <v:rect id="Rectangle 5" o:spid="_x0000_s2060" style="position:absolute;left:0;text-align:left;margin-left:258.8pt;margin-top:238.45pt;width:141.85pt;height:22.45pt;z-index:251671040;visibility:visible;mso-wrap-style:square;mso-width-percent:0;mso-height-percent:0;mso-wrap-distance-left:9pt;mso-wrap-distance-top:0;mso-wrap-distance-right:9pt;mso-wrap-distance-bottom:0;mso-position-horizontal:absolute;mso-position-horizontal-relative:text;mso-position-vertical:absolute;mso-position-vertical-relative:text;mso-width-percent:0;mso-height-percent:0;mso-width-relative:page;mso-height-relative:page;v-text-anchor:middle" o:gfxdata="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" filled="f" strokecolor="red" strokeweight="1pt">
             <v:path arrowok="t"/>
             <v:textbox>
               <w:txbxContent>
@@ -1569,7 +1549,7 @@
           <w:noProof/>
         </w:rPr>
         <w:drawing>
-          <wp:anchor distT="0" distB="0" distL="114300" distR="114300" simplePos="0" relativeHeight="251673088" behindDoc="0" locked="0" layoutInCell="1" allowOverlap="1" wp14:anchorId="7001C6B9" wp14:editId="0F319D5F">
+          <wp:anchor distT="0" distB="0" distL="114300" distR="114300" simplePos="0" relativeHeight="251653632" behindDoc="0" locked="0" layoutInCell="1" allowOverlap="1" wp14:anchorId="7001C6B9" wp14:editId="517ED494">
             <wp:simplePos x="0" y="0"/>
             <wp:positionH relativeFrom="column">
               <wp:posOffset>2247265</wp:posOffset>
@@ -1629,7 +1609,7 @@
           <w:noProof/>
         </w:rPr>
         <w:drawing>
-          <wp:anchor distT="0" distB="0" distL="114300" distR="114300" simplePos="0" relativeHeight="251671040" behindDoc="0" locked="0" layoutInCell="1" allowOverlap="1" wp14:anchorId="7D6F0A38" wp14:editId="27E7F5D7">
+          <wp:anchor distT="0" distB="0" distL="114300" distR="114300" simplePos="0" relativeHeight="251651584" behindDoc="0" locked="0" layoutInCell="1" allowOverlap="1" wp14:anchorId="7D6F0A38" wp14:editId="2A285EA2">
             <wp:simplePos x="0" y="0"/>
             <wp:positionH relativeFrom="column">
               <wp:posOffset>2263775</wp:posOffset>
@@ -1689,7 +1669,7 @@
           <w:noProof/>
         </w:rPr>
         <w:drawing>
-          <wp:anchor distT="0" distB="0" distL="114300" distR="114300" simplePos="0" relativeHeight="251672064" behindDoc="0" locked="0" layoutInCell="1" allowOverlap="1" wp14:anchorId="08CEF760" wp14:editId="06F4CF2E">
+          <wp:anchor distT="0" distB="0" distL="114300" distR="114300" simplePos="0" relativeHeight="251652608" behindDoc="0" locked="0" layoutInCell="1" allowOverlap="1" wp14:anchorId="08CEF760" wp14:editId="69C32678">
             <wp:simplePos x="0" y="0"/>
             <wp:positionH relativeFrom="column">
               <wp:posOffset>2540</wp:posOffset>
@@ -1839,7 +1819,7 @@
         </w:rPr>
         <w:lastRenderedPageBreak/>
         <w:pict w14:anchorId="6C5B0E05">
-          <v:rect id="Rectangle 4" o:spid="_x0000_s2064" style="position:absolute;left:0;text-align:left;margin-left:229.25pt;margin-top:167.85pt;width:141.85pt;height:55.2pt;z-index:251693056;visibility:visible;mso-wrap-style:square;mso-width-percent:0;mso-height-percent:0;mso-wrap-distance-left:9pt;mso-wrap-distance-top:0;mso-wrap-distance-right:9pt;mso-wrap-distance-bottom:0;mso-position-horizontal:absolute;mso-position-horizontal-relative:text;mso-position-vertical:absolute;mso-position-vertical-relative:text;mso-width-percent:0;mso-height-percent:0;mso-width-relative:page;mso-height-relative:page;v-text-anchor:middle" o:gfxdata="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" filled="f" strokecolor="red" strokeweight="1pt">
+          <v:rect id="Rectangle 4" o:spid="_x0000_s2064" style="position:absolute;left:0;text-align:left;margin-left:229.25pt;margin-top:167.85pt;width:141.85pt;height:55.2pt;z-index:251675136;visibility:visible;mso-wrap-style:square;mso-width-percent:0;mso-height-percent:0;mso-wrap-distance-left:9pt;mso-wrap-distance-top:0;mso-wrap-distance-right:9pt;mso-wrap-distance-bottom:0;mso-position-horizontal:absolute;mso-position-horizontal-relative:text;mso-position-vertical:absolute;mso-position-vertical-relative:text;mso-width-percent:0;mso-height-percent:0;mso-width-relative:page;mso-height-relative:page;v-text-anchor:middle" o:gfxdata="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" filled="f" strokecolor="red" strokeweight="1pt">
             <v:path arrowok="t"/>
             <v:textbox>
               <w:txbxContent>
@@ -1858,7 +1838,7 @@
           <w:noProof/>
         </w:rPr>
         <w:pict w14:anchorId="7EC84220">
-          <v:rect id="Rectangle 3" o:spid="_x0000_s2063" style="position:absolute;left:0;text-align:left;margin-left:25.9pt;margin-top:208.05pt;width:157.05pt;height:34.15pt;z-index:251692032;visibility:visible;mso-wrap-style:square;mso-width-percent:0;mso-height-percent:0;mso-wrap-distance-left:9pt;mso-wrap-distance-top:0;mso-wrap-distance-right:9pt;mso-wrap-distance-bottom:0;mso-position-horizontal:absolute;mso-position-horizontal-relative:text;mso-position-vertical:absolute;mso-position-vertical-relative:text;mso-width-percent:0;mso-height-percent:0;mso-width-relative:page;mso-height-relative:page;v-text-anchor:middle" o:gfxdata="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" filled="f" strokecolor="red" strokeweight="1pt">
+          <v:rect id="Rectangle 3" o:spid="_x0000_s2063" style="position:absolute;left:0;text-align:left;margin-left:25.9pt;margin-top:208.05pt;width:157.05pt;height:34.15pt;z-index:251674112;visibility:visible;mso-wrap-style:square;mso-width-percent:0;mso-height-percent:0;mso-wrap-distance-left:9pt;mso-wrap-distance-top:0;mso-wrap-distance-right:9pt;mso-wrap-distance-bottom:0;mso-position-horizontal:absolute;mso-position-horizontal-relative:text;mso-position-vertical:absolute;mso-position-vertical-relative:text;mso-width-percent:0;mso-height-percent:0;mso-width-relative:page;mso-height-relative:page;v-text-anchor:middle" o:gfxdata="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" filled="f" strokecolor="red" strokeweight="1pt">
             <v:path arrowok="t"/>
             <v:textbox>
               <w:txbxContent>
@@ -1877,7 +1857,7 @@
           <w:noProof/>
         </w:rPr>
         <w:pict w14:anchorId="0C400E1D">
-          <v:rect id="Rectangle 2" o:spid="_x0000_s2062" style="position:absolute;left:0;text-align:left;margin-left:27.05pt;margin-top:173.9pt;width:155.9pt;height:26.5pt;z-index:251691008;visibility:visible;mso-wrap-style:square;mso-width-percent:0;mso-height-percent:0;mso-wrap-distance-left:9pt;mso-wrap-distance-top:0;mso-wrap-distance-right:9pt;mso-wrap-distance-bottom:0;mso-position-horizontal:absolute;mso-position-horizontal-relative:text;mso-position-vertical:absolute;mso-position-vertical-relative:text;mso-width-percent:0;mso-height-percent:0;mso-width-relative:page;mso-height-relative:page;v-text-anchor:middle" o:gfxdata="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" filled="f" strokecolor="red" strokeweight="1pt">
+          <v:rect id="Rectangle 2" o:spid="_x0000_s2062" style="position:absolute;left:0;text-align:left;margin-left:27.05pt;margin-top:173.9pt;width:155.9pt;height:26.5pt;z-index:251673088;visibility:visible;mso-wrap-style:square;mso-width-percent:0;mso-height-percent:0;mso-wrap-distance-left:9pt;mso-wrap-distance-top:0;mso-wrap-distance-right:9pt;mso-wrap-distance-bottom:0;mso-position-horizontal:absolute;mso-position-horizontal-relative:text;mso-position-vertical:absolute;mso-position-vertical-relative:text;mso-width-percent:0;mso-height-percent:0;mso-width-relative:page;mso-height-relative:page;v-text-anchor:middle" o:gfxdata="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" filled="f" strokecolor="red" strokeweight="1pt">
             <v:path arrowok="t"/>
             <v:textbox>
               <w:txbxContent>
@@ -1896,7 +1876,7 @@
           <w:noProof/>
         </w:rPr>
         <w:drawing>
-          <wp:anchor distT="0" distB="0" distL="114300" distR="114300" simplePos="0" relativeHeight="251675136" behindDoc="0" locked="0" layoutInCell="1" allowOverlap="1" wp14:anchorId="4DD0B53A" wp14:editId="5AC549BC">
+          <wp:anchor distT="0" distB="0" distL="114300" distR="114300" simplePos="0" relativeHeight="251656704" behindDoc="0" locked="0" layoutInCell="1" allowOverlap="1" wp14:anchorId="4DD0B53A" wp14:editId="27623A87">
             <wp:simplePos x="0" y="0"/>
             <wp:positionH relativeFrom="column">
               <wp:posOffset>2775057</wp:posOffset>
@@ -1950,7 +1930,7 @@
           <w:noProof/>
         </w:rPr>
         <w:drawing>
-          <wp:anchor distT="0" distB="0" distL="114300" distR="114300" simplePos="0" relativeHeight="251674112" behindDoc="0" locked="0" layoutInCell="1" allowOverlap="1" wp14:anchorId="5DAA9F11" wp14:editId="75A52CFC">
+          <wp:anchor distT="0" distB="0" distL="114300" distR="114300" simplePos="0" relativeHeight="251654656" behindDoc="0" locked="0" layoutInCell="1" allowOverlap="1" wp14:anchorId="5DAA9F11" wp14:editId="1F16C98D">
             <wp:simplePos x="0" y="0"/>
             <wp:positionH relativeFrom="column">
               <wp:posOffset>210523</wp:posOffset>
@@ -2111,7 +2091,7 @@
         </w:rPr>
         <w:lastRenderedPageBreak/>
         <w:drawing>
-          <wp:anchor distT="0" distB="0" distL="114300" distR="114300" simplePos="0" relativeHeight="251676160" behindDoc="0" locked="0" layoutInCell="1" allowOverlap="1" wp14:anchorId="3232F2D4" wp14:editId="679A7FC9">
+          <wp:anchor distT="0" distB="0" distL="114300" distR="114300" simplePos="0" relativeHeight="251657728" behindDoc="0" locked="0" layoutInCell="1" allowOverlap="1" wp14:anchorId="3232F2D4" wp14:editId="7E6C0636">
             <wp:simplePos x="0" y="0"/>
             <wp:positionH relativeFrom="column">
               <wp:posOffset>2793365</wp:posOffset>
@@ -2171,7 +2151,7 @@
           <w:noProof/>
         </w:rPr>
         <w:drawing>
-          <wp:anchor distT="0" distB="0" distL="114300" distR="114300" simplePos="0" relativeHeight="251677184" behindDoc="0" locked="0" layoutInCell="1" allowOverlap="1" wp14:anchorId="2D253AE1" wp14:editId="0850A30E">
+          <wp:anchor distT="0" distB="0" distL="114300" distR="114300" simplePos="0" relativeHeight="251658752" behindDoc="0" locked="0" layoutInCell="1" allowOverlap="1" wp14:anchorId="2D253AE1" wp14:editId="1137362A">
             <wp:simplePos x="0" y="0"/>
             <wp:positionH relativeFrom="column">
               <wp:posOffset>474345</wp:posOffset>
@@ -2290,7 +2270,7 @@
         </w:rPr>
         <w:lastRenderedPageBreak/>
         <w:pict w14:anchorId="5C989966">
-          <v:rect id="Rectangle 1" o:spid="_x0000_s2065" style="position:absolute;left:0;text-align:left;margin-left:28.7pt;margin-top:44.4pt;width:163.8pt;height:19.95pt;z-index:251702272;visibility:visible;mso-wrap-style:square;mso-width-percent:0;mso-height-percent:0;mso-wrap-distance-left:9pt;mso-wrap-distance-top:0;mso-wrap-distance-right:9pt;mso-wrap-distance-bottom:0;mso-position-horizontal:absolute;mso-position-horizontal-relative:text;mso-position-vertical:absolute;mso-position-vertical-relative:text;mso-width-percent:0;mso-height-percent:0;mso-width-relative:page;mso-height-relative:page;v-text-anchor:middle" o:gfxdata="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" filled="f" strokecolor="red" strokeweight="1pt">
+          <v:rect id="Rectangle 1" o:spid="_x0000_s2065" style="position:absolute;left:0;text-align:left;margin-left:28.7pt;margin-top:44.4pt;width:163.8pt;height:19.95pt;z-index:251676160;visibility:visible;mso-wrap-style:square;mso-width-percent:0;mso-height-percent:0;mso-wrap-distance-left:9pt;mso-wrap-distance-top:0;mso-wrap-distance-right:9pt;mso-wrap-distance-bottom:0;mso-position-horizontal:absolute;mso-position-horizontal-relative:text;mso-position-vertical:absolute;mso-position-vertical-relative:text;mso-width-percent:0;mso-height-percent:0;mso-width-relative:page;mso-height-relative:page;v-text-anchor:middle" o:gfxdata="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" filled="f" strokecolor="red" strokeweight="1pt">
             <v:path arrowok="t"/>
             <v:textbox>
               <w:txbxContent>
@@ -2309,7 +2289,7 @@
           <w:noProof/>
         </w:rPr>
         <w:drawing>
-          <wp:anchor distT="0" distB="0" distL="114300" distR="114300" simplePos="0" relativeHeight="251679232" behindDoc="0" locked="0" layoutInCell="1" allowOverlap="1" wp14:anchorId="7483CF05" wp14:editId="7FA9F0C4">
+          <wp:anchor distT="0" distB="0" distL="114300" distR="114300" simplePos="0" relativeHeight="251660800" behindDoc="0" locked="0" layoutInCell="1" allowOverlap="1" wp14:anchorId="7483CF05" wp14:editId="52FDB559">
             <wp:simplePos x="0" y="0"/>
             <wp:positionH relativeFrom="column">
               <wp:posOffset>2862580</wp:posOffset>
@@ -2369,7 +2349,7 @@
           <w:noProof/>
         </w:rPr>
         <w:drawing>
-          <wp:anchor distT="0" distB="0" distL="114300" distR="114300" simplePos="0" relativeHeight="251678208" behindDoc="0" locked="0" layoutInCell="1" allowOverlap="1" wp14:anchorId="35869C72" wp14:editId="082C8407">
+          <wp:anchor distT="0" distB="0" distL="114300" distR="114300" simplePos="0" relativeHeight="251659776" behindDoc="0" locked="0" layoutInCell="1" allowOverlap="1" wp14:anchorId="35869C72" wp14:editId="0E259625">
             <wp:simplePos x="0" y="0"/>
             <wp:positionH relativeFrom="column">
               <wp:posOffset>441045</wp:posOffset>
@@ -2464,33 +2444,12 @@
           <w:i w:val="0"/>
           <w:iCs/>
         </w:rPr>
-        <w:t xml:space="preserve"> </w:t>
-      </w:r>
-      <w:r>
-        <w:rPr>
-          <w:b/>
-          <w:bCs/>
-          <w:i w:val="0"/>
-          <w:iCs/>
-        </w:rPr>
-        <w:t>Order Detail Page</w:t>
-      </w:r>
-    </w:p>
-    <w:p>
-      <w:r>
-        <w:t>Compared to the order detail page for customers,</w:t>
-      </w:r>
-      <w:r>
-        <w:t xml:space="preserve"> the</w:t>
-      </w:r>
-      <w:r>
-        <w:t xml:space="preserve"> vendor ha</w:t>
-      </w:r>
-      <w:r>
-        <w:t>s</w:t>
-      </w:r>
-      <w:r>
-        <w:t xml:space="preserve"> the right to hold, ship, and cancel the order. After choosing the specific status, the order detail will record the change time correspondingly.</w:t>
+        <w:t xml:space="preserve"> Order Detail Page</w:t>
+      </w:r>
+    </w:p>
+    <w:p>
+      <w:r>
+        <w:t>Compared to the order detail page for customers, the vendor has the right to hold, ship, and cancel the order. After choosing the specific status, the order detail will record the change time correspondingly.</w:t>
       </w:r>
     </w:p>
     <w:p>
@@ -2511,7 +2470,7 @@
         </w:rPr>
         <w:lastRenderedPageBreak/>
         <w:drawing>
-          <wp:anchor distT="0" distB="0" distL="114300" distR="114300" simplePos="0" relativeHeight="251681280" behindDoc="0" locked="0" layoutInCell="1" allowOverlap="1" wp14:anchorId="425192CA" wp14:editId="4E792CD1">
+          <wp:anchor distT="0" distB="0" distL="114300" distR="114300" simplePos="0" relativeHeight="251662848" behindDoc="0" locked="0" layoutInCell="1" allowOverlap="1" wp14:anchorId="425192CA" wp14:editId="5C14996D">
             <wp:simplePos x="0" y="0"/>
             <wp:positionH relativeFrom="column">
               <wp:posOffset>228171</wp:posOffset>
@@ -2567,7 +2526,7 @@
           <w:lang w:eastAsia="zh-CN"/>
         </w:rPr>
         <w:drawing>
-          <wp:anchor distT="0" distB="0" distL="114300" distR="114300" simplePos="0" relativeHeight="251680256" behindDoc="0" locked="0" layoutInCell="1" allowOverlap="1" wp14:anchorId="19B93B2D" wp14:editId="721FDA60">
+          <wp:anchor distT="0" distB="0" distL="114300" distR="114300" simplePos="0" relativeHeight="251661824" behindDoc="0" locked="0" layoutInCell="1" allowOverlap="1" wp14:anchorId="19B93B2D" wp14:editId="6A23021A">
             <wp:simplePos x="0" y="0"/>
             <wp:positionH relativeFrom="column">
               <wp:posOffset>2775717</wp:posOffset>
@@ -2640,6 +2599,8 @@
     <w:p/>
     <w:p/>
     <w:p/>
+    <w:p/>
+    <w:p/>
     <w:p>
       <w:pPr>
         <w:pStyle w:val="Heading2"/>
@@ -2650,64 +2611,102 @@
         <w:ind w:left="578" w:hanging="578"/>
       </w:pPr>
       <w:r>
+        <w:lastRenderedPageBreak/>
         <w:t>Testing and System Evaluations</w:t>
       </w:r>
     </w:p>
     <w:p>
       <w:pPr>
-        <w:rPr>
-          <w:u w:val="single"/>
-        </w:rPr>
-      </w:pPr>
-      <w:r>
-        <w:rPr>
-          <w:u w:val="single"/>
-        </w:rPr>
+        <w:spacing w:line="240" w:lineRule="auto"/>
+      </w:pPr>
+      <w:r>
         <w:t>To evaluate the effectiveness of the recommendation algorithm, we have designed and conducted a simple test case based on preferences on brands.</w:t>
       </w:r>
     </w:p>
     <w:p>
       <w:pPr>
-        <w:rPr>
-          <w:u w:val="single"/>
-        </w:rPr>
-      </w:pPr>
-      <w:r>
-        <w:rPr>
-          <w:u w:val="single"/>
-        </w:rPr>
-        <w:lastRenderedPageBreak/>
+        <w:spacing w:line="240" w:lineRule="auto"/>
+      </w:pPr>
+      <w:r>
         <w:t>Firstly, we create 2 new accounts as User A and User B. We assume that User A likes Huawei. Oppositely, User B dislikes Huawei and like Apple. They both like Xiaomi.</w:t>
       </w:r>
     </w:p>
     <w:p>
       <w:pPr>
-        <w:rPr>
-          <w:u w:val="single"/>
-        </w:rPr>
-      </w:pPr>
-      <w:r>
-        <w:rPr>
-          <w:u w:val="single"/>
-        </w:rPr>
-        <w:t>Figure 1, 2, 3 show the top 3 products recommended to Tester 1, 2, 3. According to the brands of the products, we summarize the outcomes in Table X. We notice the algorithm is able to find out the similar users of a new user and recommend the preferences of them to the new user.</w:t>
-      </w:r>
-    </w:p>
-    <w:p>
-      <w:r>
-        <w:t>(Screenshots)</w:t>
-      </w:r>
-    </w:p>
-    <w:p>
+        <w:spacing w:line="240" w:lineRule="auto"/>
+      </w:pPr>
+      <w:r>
+        <w:t xml:space="preserve">Figure 1, 2 show the top 3 products recommended to Tester 1, 2. </w:t>
+      </w:r>
+      <w:r>
+        <w:t xml:space="preserve">Tester 1 disliked some Huawei, and in the recommendation generated next time has become all iPhones. Meanwhile, Tester 2 disliked some iPhones, and the </w:t>
+      </w:r>
+      <w:r>
+        <w:t>brand of 3 recommendation products</w:t>
+      </w:r>
+      <w:r>
+        <w:t xml:space="preserve"> are consistent with the desired brand: Huawei. </w:t>
+      </w:r>
+      <w:r>
+        <w:t xml:space="preserve">According to the brands of the products, we summarize the outcomes in Table </w:t>
+      </w:r>
+      <w:r>
+        <w:t>1</w:t>
+      </w:r>
+      <w:r>
+        <w:t xml:space="preserve">. </w:t>
+      </w:r>
+    </w:p>
+    <w:p>
+      <w:pPr>
+        <w:spacing w:line="240" w:lineRule="auto"/>
+      </w:pPr>
+      <w:r>
+        <w:t>In conclusion, after conducting the test case, w</w:t>
+      </w:r>
+      <w:r>
+        <w:t>e notice</w:t>
+      </w:r>
+      <w:r>
+        <w:t>d that</w:t>
+      </w:r>
+      <w:r>
+        <w:t xml:space="preserve"> </w:t>
+      </w:r>
+      <w:r>
+        <w:t xml:space="preserve">our recommendation </w:t>
+      </w:r>
+      <w:r>
+        <w:t xml:space="preserve">algorithm is </w:t>
+      </w:r>
+      <w:r>
+        <w:t>sufficiently effective</w:t>
+      </w:r>
+      <w:r>
+        <w:t xml:space="preserve"> to find out the similar users of a new user and recommend the preferences of them to the new user.</w:t>
+      </w:r>
+    </w:p>
+    <w:p>
+      <w:pPr>
+        <w:spacing w:line="240" w:lineRule="auto"/>
+      </w:pPr>
       <w:r>
         <w:rPr>
           <w:noProof/>
         </w:rPr>
         <w:drawing>
-          <wp:inline distT="0" distB="0" distL="0" distR="0" wp14:anchorId="32D82EAA" wp14:editId="2A82F9DD">
-            <wp:extent cx="5274310" cy="1069975"/>
-            <wp:effectExtent l="0" t="0" r="2540" b="0"/>
-            <wp:docPr id="690710430" name="Picture 3"/>
+          <wp:anchor distT="0" distB="0" distL="114300" distR="114300" simplePos="0" relativeHeight="251692032" behindDoc="0" locked="0" layoutInCell="1" allowOverlap="1" wp14:anchorId="0248A1F1" wp14:editId="483EDB1F">
+            <wp:simplePos x="0" y="0"/>
+            <wp:positionH relativeFrom="column">
+              <wp:posOffset>2881514</wp:posOffset>
+            </wp:positionH>
+            <wp:positionV relativeFrom="paragraph">
+              <wp:posOffset>7620</wp:posOffset>
+            </wp:positionV>
+            <wp:extent cx="2057400" cy="4526669"/>
+            <wp:effectExtent l="0" t="0" r="0" b="0"/>
+            <wp:wrapNone/>
+            <wp:docPr id="79158891" name="Picture 1"/>
             <wp:cNvGraphicFramePr>
               <a:graphicFrameLocks xmlns:a="http://schemas.openxmlformats.org/drawingml/2006/main" noChangeAspect="1"/>
             </wp:cNvGraphicFramePr>
@@ -2715,13 +2714,276 @@
               <a:graphicData uri="http://schemas.openxmlformats.org/drawingml/2006/picture">
                 <pic:pic xmlns:pic="http://schemas.openxmlformats.org/drawingml/2006/picture">
                   <pic:nvPicPr>
-                    <pic:cNvPr id="0" name="Picture 3"/>
+                    <pic:cNvPr id="79158891" name=""/>
+                    <pic:cNvPicPr/>
+                  </pic:nvPicPr>
+                  <pic:blipFill>
+                    <a:blip r:embed="rId32" cstate="print">
+                      <a:extLst>
+                        <a:ext uri="{28A0092B-C50C-407E-A947-70E740481C1C}">
+                          <a14:useLocalDpi xmlns:a14="http://schemas.microsoft.com/office/drawing/2010/main" val="0"/>
+                        </a:ext>
+                      </a:extLst>
+                    </a:blip>
+                    <a:stretch>
+                      <a:fillRect/>
+                    </a:stretch>
+                  </pic:blipFill>
+                  <pic:spPr>
+                    <a:xfrm>
+                      <a:off x="0" y="0"/>
+                      <a:ext cx="2057400" cy="4526669"/>
+                    </a:xfrm>
+                    <a:prstGeom prst="rect">
+                      <a:avLst/>
+                    </a:prstGeom>
+                  </pic:spPr>
+                </pic:pic>
+              </a:graphicData>
+            </a:graphic>
+            <wp14:sizeRelH relativeFrom="margin">
+              <wp14:pctWidth>0</wp14:pctWidth>
+            </wp14:sizeRelH>
+            <wp14:sizeRelV relativeFrom="margin">
+              <wp14:pctHeight>0</wp14:pctHeight>
+            </wp14:sizeRelV>
+          </wp:anchor>
+        </w:drawing>
+      </w:r>
+      <w:r>
+        <w:rPr>
+          <w:noProof/>
+        </w:rPr>
+        <w:drawing>
+          <wp:anchor distT="0" distB="0" distL="114300" distR="114300" simplePos="0" relativeHeight="251656192" behindDoc="0" locked="0" layoutInCell="1" allowOverlap="1" wp14:anchorId="11578B92" wp14:editId="7675BD35">
+            <wp:simplePos x="0" y="0"/>
+            <wp:positionH relativeFrom="column">
+              <wp:posOffset>387812</wp:posOffset>
+            </wp:positionH>
+            <wp:positionV relativeFrom="paragraph">
+              <wp:posOffset>7620</wp:posOffset>
+            </wp:positionV>
+            <wp:extent cx="2098964" cy="4618122"/>
+            <wp:effectExtent l="0" t="0" r="0" b="0"/>
+            <wp:wrapNone/>
+            <wp:docPr id="1549684600" name="Picture 1"/>
+            <wp:cNvGraphicFramePr>
+              <a:graphicFrameLocks xmlns:a="http://schemas.openxmlformats.org/drawingml/2006/main" noChangeAspect="1"/>
+            </wp:cNvGraphicFramePr>
+            <a:graphic xmlns:a="http://schemas.openxmlformats.org/drawingml/2006/main">
+              <a:graphicData uri="http://schemas.openxmlformats.org/drawingml/2006/picture">
+                <pic:pic xmlns:pic="http://schemas.openxmlformats.org/drawingml/2006/picture">
+                  <pic:nvPicPr>
+                    <pic:cNvPr id="1549684600" name=""/>
+                    <pic:cNvPicPr/>
+                  </pic:nvPicPr>
+                  <pic:blipFill>
+                    <a:blip r:embed="rId33" cstate="print">
+                      <a:extLst>
+                        <a:ext uri="{28A0092B-C50C-407E-A947-70E740481C1C}">
+                          <a14:useLocalDpi xmlns:a14="http://schemas.microsoft.com/office/drawing/2010/main" val="0"/>
+                        </a:ext>
+                      </a:extLst>
+                    </a:blip>
+                    <a:stretch>
+                      <a:fillRect/>
+                    </a:stretch>
+                  </pic:blipFill>
+                  <pic:spPr>
+                    <a:xfrm>
+                      <a:off x="0" y="0"/>
+                      <a:ext cx="2098964" cy="4618122"/>
+                    </a:xfrm>
+                    <a:prstGeom prst="rect">
+                      <a:avLst/>
+                    </a:prstGeom>
+                  </pic:spPr>
+                </pic:pic>
+              </a:graphicData>
+            </a:graphic>
+            <wp14:sizeRelH relativeFrom="margin">
+              <wp14:pctWidth>0</wp14:pctWidth>
+            </wp14:sizeRelH>
+            <wp14:sizeRelV relativeFrom="margin">
+              <wp14:pctHeight>0</wp14:pctHeight>
+            </wp14:sizeRelV>
+          </wp:anchor>
+        </w:drawing>
+      </w:r>
+    </w:p>
+    <w:p>
+      <w:pPr>
+        <w:spacing w:line="240" w:lineRule="auto"/>
+      </w:pPr>
+    </w:p>
+    <w:p>
+      <w:pPr>
+        <w:spacing w:line="240" w:lineRule="auto"/>
+      </w:pPr>
+    </w:p>
+    <w:p>
+      <w:pPr>
+        <w:spacing w:line="240" w:lineRule="auto"/>
+      </w:pPr>
+    </w:p>
+    <w:p>
+      <w:pPr>
+        <w:spacing w:line="240" w:lineRule="auto"/>
+      </w:pPr>
+    </w:p>
+    <w:p>
+      <w:pPr>
+        <w:spacing w:line="240" w:lineRule="auto"/>
+      </w:pPr>
+    </w:p>
+    <w:p>
+      <w:pPr>
+        <w:spacing w:line="240" w:lineRule="auto"/>
+      </w:pPr>
+    </w:p>
+    <w:p>
+      <w:pPr>
+        <w:spacing w:line="240" w:lineRule="auto"/>
+      </w:pPr>
+    </w:p>
+    <w:p>
+      <w:pPr>
+        <w:spacing w:line="240" w:lineRule="auto"/>
+      </w:pPr>
+    </w:p>
+    <w:p>
+      <w:pPr>
+        <w:spacing w:line="240" w:lineRule="auto"/>
+      </w:pPr>
+    </w:p>
+    <w:p>
+      <w:pPr>
+        <w:spacing w:line="240" w:lineRule="auto"/>
+      </w:pPr>
+    </w:p>
+    <w:p>
+      <w:pPr>
+        <w:spacing w:line="240" w:lineRule="auto"/>
+        <w:rPr>
+          <w:noProof/>
+        </w:rPr>
+      </w:pPr>
+      <w:r>
+        <w:rPr>
+          <w:noProof/>
+        </w:rPr>
+        <w:t xml:space="preserve"> </w:t>
+      </w:r>
+    </w:p>
+    <w:p>
+      <w:pPr>
+        <w:spacing w:line="240" w:lineRule="auto"/>
+        <w:rPr>
+          <w:noProof/>
+        </w:rPr>
+      </w:pPr>
+    </w:p>
+    <w:p>
+      <w:pPr>
+        <w:spacing w:line="240" w:lineRule="auto"/>
+        <w:rPr>
+          <w:noProof/>
+        </w:rPr>
+      </w:pPr>
+    </w:p>
+    <w:p>
+      <w:pPr>
+        <w:spacing w:line="240" w:lineRule="auto"/>
+        <w:rPr>
+          <w:noProof/>
+        </w:rPr>
+      </w:pPr>
+    </w:p>
+    <w:p>
+      <w:pPr>
+        <w:tabs>
+          <w:tab w:val="left" w:pos="5991"/>
+        </w:tabs>
+        <w:jc w:val="center"/>
+        <w:rPr>
+          <w:rFonts w:eastAsiaTheme="minorEastAsia"/>
+          <w:lang w:eastAsia="zh-CN"/>
+        </w:rPr>
+      </w:pPr>
+      <w:r>
+        <w:rPr>
+          <w:rFonts w:eastAsiaTheme="minorEastAsia"/>
+          <w:lang w:eastAsia="zh-CN"/>
+        </w:rPr>
+        <w:t>Figure</w:t>
+      </w:r>
+      <w:r>
+        <w:rPr>
+          <w:rFonts w:eastAsiaTheme="minorEastAsia"/>
+          <w:lang w:eastAsia="zh-CN"/>
+        </w:rPr>
+        <w:t>1</w:t>
+      </w:r>
+      <w:r>
+        <w:rPr>
+          <w:rFonts w:eastAsiaTheme="minorEastAsia"/>
+          <w:lang w:eastAsia="zh-CN"/>
+        </w:rPr>
+        <w:t xml:space="preserve">: </w:t>
+      </w:r>
+      <w:r>
+        <w:rPr>
+          <w:rFonts w:eastAsiaTheme="minorEastAsia"/>
+          <w:lang w:eastAsia="zh-CN"/>
+        </w:rPr>
+        <w:t>Recommendation of Tester1 and Tester2</w:t>
+      </w:r>
+    </w:p>
+    <w:p>
+      <w:pPr>
+        <w:tabs>
+          <w:tab w:val="left" w:pos="5991"/>
+        </w:tabs>
+        <w:rPr>
+          <w:rFonts w:eastAsiaTheme="minorEastAsia"/>
+          <w:lang w:eastAsia="zh-CN"/>
+        </w:rPr>
+      </w:pPr>
+    </w:p>
+    <w:p>
+      <w:pPr>
+        <w:spacing w:line="240" w:lineRule="auto"/>
+      </w:pPr>
+    </w:p>
+    <w:p>
+      <w:r>
+        <w:drawing>
+          <wp:anchor distT="0" distB="0" distL="114300" distR="114300" simplePos="0" relativeHeight="251699200" behindDoc="0" locked="0" layoutInCell="1" allowOverlap="1" wp14:anchorId="3C892A3C" wp14:editId="2E69173E">
+            <wp:simplePos x="0" y="0"/>
+            <wp:positionH relativeFrom="column">
+              <wp:posOffset>-432059</wp:posOffset>
+            </wp:positionH>
+            <wp:positionV relativeFrom="paragraph">
+              <wp:posOffset>-465686</wp:posOffset>
+            </wp:positionV>
+            <wp:extent cx="6138545" cy="1200085"/>
+            <wp:effectExtent l="0" t="0" r="0" b="0"/>
+            <wp:wrapNone/>
+            <wp:docPr id="157864310" name="Picture 1"/>
+            <wp:cNvGraphicFramePr>
+              <a:graphicFrameLocks xmlns:a="http://schemas.openxmlformats.org/drawingml/2006/main" noChangeAspect="1"/>
+            </wp:cNvGraphicFramePr>
+            <a:graphic xmlns:a="http://schemas.openxmlformats.org/drawingml/2006/main">
+              <a:graphicData uri="http://schemas.openxmlformats.org/drawingml/2006/picture">
+                <pic:pic xmlns:pic="http://schemas.openxmlformats.org/drawingml/2006/picture">
+                  <pic:nvPicPr>
+                    <pic:cNvPr id="0" name="Picture 1"/>
                     <pic:cNvPicPr>
                       <a:picLocks noChangeAspect="1" noChangeArrowheads="1"/>
                     </pic:cNvPicPr>
                   </pic:nvPicPr>
                   <pic:blipFill>
-                    <a:blip r:embed="rId32">
+                    <a:blip r:embed="rId34">
                       <a:extLst>
                         <a:ext uri="{28A0092B-C50C-407E-A947-70E740481C1C}">
                           <a14:useLocalDpi xmlns:a14="http://schemas.microsoft.com/office/drawing/2010/main" val="0"/>
@@ -2736,7 +2998,7 @@
                   <pic:spPr bwMode="auto">
                     <a:xfrm>
                       <a:off x="0" y="0"/>
-                      <a:ext cx="5274310" cy="1069975"/>
+                      <a:ext cx="6138545" cy="1200085"/>
                     </a:xfrm>
                     <a:prstGeom prst="rect">
                       <a:avLst/>
@@ -2749,185 +3011,52 @@
                 </pic:pic>
               </a:graphicData>
             </a:graphic>
-          </wp:inline>
+            <wp14:sizeRelH relativeFrom="margin">
+              <wp14:pctWidth>0</wp14:pctWidth>
+            </wp14:sizeRelH>
+            <wp14:sizeRelV relativeFrom="margin">
+              <wp14:pctHeight>0</wp14:pctHeight>
+            </wp14:sizeRelV>
+          </wp:anchor>
         </w:drawing>
       </w:r>
     </w:p>
     <w:p>
       <w:pPr>
+        <w:pStyle w:val="Heading2"/>
+        <w:numPr>
+          <w:ilvl w:val="0"/>
+          <w:numId w:val="0"/>
+        </w:numPr>
+      </w:pPr>
+      <w:bookmarkStart w:id="3" w:name="_Toc474312344"/>
+    </w:p>
+    <w:p>
+      <w:pPr>
+        <w:jc w:val="center"/>
+      </w:pPr>
+      <w:r>
         <w:rPr>
           <w:rFonts w:eastAsiaTheme="minorEastAsia"/>
           <w:lang w:eastAsia="zh-CN"/>
         </w:rPr>
-      </w:pPr>
-    </w:p>
-    <w:p>
-      <w:r>
-        <w:t>Then we use one customer account and stamp all the Apple products as “like”, and use another account to stamp all the Huawei products as “like”. In the end, we use another totally new account to check the powerfulness of the recommendation algorithm. Fig x. shows the list of recommended products on the product list page for the test account.</w:t>
-      </w:r>
-    </w:p>
-    <w:p>
-      <w:r>
-        <w:rPr>
-          <w:noProof/>
-        </w:rPr>
-        <w:lastRenderedPageBreak/>
-        <w:drawing>
-          <wp:anchor distT="0" distB="0" distL="114300" distR="114300" simplePos="0" relativeHeight="251663360" behindDoc="0" locked="0" layoutInCell="1" allowOverlap="1" wp14:anchorId="7DB85F69" wp14:editId="25312DF7">
-            <wp:simplePos x="0" y="0"/>
-            <wp:positionH relativeFrom="column">
-              <wp:posOffset>1576705</wp:posOffset>
-            </wp:positionH>
-            <wp:positionV relativeFrom="paragraph">
-              <wp:posOffset>340995</wp:posOffset>
-            </wp:positionV>
-            <wp:extent cx="2173862" cy="4673149"/>
-            <wp:effectExtent l="0" t="0" r="0" b="0"/>
-            <wp:wrapTopAndBottom/>
-            <wp:docPr id="16" name="图片 16"/>
-            <wp:cNvGraphicFramePr>
-              <a:graphicFrameLocks xmlns:a="http://schemas.openxmlformats.org/drawingml/2006/main" noChangeAspect="1"/>
-            </wp:cNvGraphicFramePr>
-            <a:graphic xmlns:a="http://schemas.openxmlformats.org/drawingml/2006/main">
-              <a:graphicData uri="http://schemas.openxmlformats.org/drawingml/2006/picture">
-                <pic:pic xmlns:pic="http://schemas.openxmlformats.org/drawingml/2006/picture">
-                  <pic:nvPicPr>
-                    <pic:cNvPr id="1" name=""/>
-                    <pic:cNvPicPr/>
-                  </pic:nvPicPr>
-                  <pic:blipFill>
-                    <a:blip r:embed="rId33">
-                      <a:extLst>
-                        <a:ext uri="{28A0092B-C50C-407E-A947-70E740481C1C}">
-                          <a14:useLocalDpi xmlns:a14="http://schemas.microsoft.com/office/drawing/2010/main" val="0"/>
-                        </a:ext>
-                      </a:extLst>
-                    </a:blip>
-                    <a:stretch>
-                      <a:fillRect/>
-                    </a:stretch>
-                  </pic:blipFill>
-                  <pic:spPr>
-                    <a:xfrm>
-                      <a:off x="0" y="0"/>
-                      <a:ext cx="2173862" cy="4673149"/>
-                    </a:xfrm>
-                    <a:prstGeom prst="rect">
-                      <a:avLst/>
-                    </a:prstGeom>
-                  </pic:spPr>
-                </pic:pic>
-              </a:graphicData>
-            </a:graphic>
-          </wp:anchor>
-        </w:drawing>
-      </w:r>
-    </w:p>
-    <w:p/>
-    <w:p>
-      <w:r>
-        <w:t>We could see from above; the algorithm calculates based on the preferences of the previous two customers and recommend two apple products and one Huawei products to the test account.</w:t>
-      </w:r>
-    </w:p>
-    <w:p>
-      <w:r>
-        <w:t xml:space="preserve">If this test account stamps a Hua Wei product as “dislike”, the product list page will recommend a list of Apple products. If this test account stamps an Apple product as “dislike”, the product list page will recommend a list of Hua Wei products. </w:t>
-      </w:r>
-    </w:p>
-    <w:p>
-      <w:r>
-        <w:rPr>
-          <w:noProof/>
-        </w:rPr>
-        <w:lastRenderedPageBreak/>
-        <w:drawing>
-          <wp:inline distT="0" distB="0" distL="0" distR="0" wp14:anchorId="6ABD2915" wp14:editId="75DDE7FD">
-            <wp:extent cx="2614685" cy="5526314"/>
-            <wp:effectExtent l="0" t="0" r="0" b="0"/>
-            <wp:docPr id="17" name="图片 17"/>
-            <wp:cNvGraphicFramePr>
-              <a:graphicFrameLocks xmlns:a="http://schemas.openxmlformats.org/drawingml/2006/main" noChangeAspect="1"/>
-            </wp:cNvGraphicFramePr>
-            <a:graphic xmlns:a="http://schemas.openxmlformats.org/drawingml/2006/main">
-              <a:graphicData uri="http://schemas.openxmlformats.org/drawingml/2006/picture">
-                <pic:pic xmlns:pic="http://schemas.openxmlformats.org/drawingml/2006/picture">
-                  <pic:nvPicPr>
-                    <pic:cNvPr id="1" name=""/>
-                    <pic:cNvPicPr/>
-                  </pic:nvPicPr>
-                  <pic:blipFill>
-                    <a:blip r:embed="rId34"/>
-                    <a:stretch>
-                      <a:fillRect/>
-                    </a:stretch>
-                  </pic:blipFill>
-                  <pic:spPr>
-                    <a:xfrm>
-                      <a:off x="0" y="0"/>
-                      <a:ext cx="2623603" cy="5545163"/>
-                    </a:xfrm>
-                    <a:prstGeom prst="rect">
-                      <a:avLst/>
-                    </a:prstGeom>
-                  </pic:spPr>
-                </pic:pic>
-              </a:graphicData>
-            </a:graphic>
-          </wp:inline>
-        </w:drawing>
-      </w:r>
-      <w:r>
-        <w:rPr>
-          <w:noProof/>
-        </w:rPr>
-        <w:t xml:space="preserve"> </w:t>
-      </w:r>
-      <w:r>
-        <w:rPr>
-          <w:noProof/>
-        </w:rPr>
-        <w:drawing>
-          <wp:inline distT="0" distB="0" distL="0" distR="0" wp14:anchorId="5D19BB30" wp14:editId="3F2EF807">
-            <wp:extent cx="2578623" cy="5569857"/>
-            <wp:effectExtent l="0" t="0" r="0" b="0"/>
-            <wp:docPr id="18" name="图片 18"/>
-            <wp:cNvGraphicFramePr>
-              <a:graphicFrameLocks xmlns:a="http://schemas.openxmlformats.org/drawingml/2006/main" noChangeAspect="1"/>
-            </wp:cNvGraphicFramePr>
-            <a:graphic xmlns:a="http://schemas.openxmlformats.org/drawingml/2006/main">
-              <a:graphicData uri="http://schemas.openxmlformats.org/drawingml/2006/picture">
-                <pic:pic xmlns:pic="http://schemas.openxmlformats.org/drawingml/2006/picture">
-                  <pic:nvPicPr>
-                    <pic:cNvPr id="1" name=""/>
-                    <pic:cNvPicPr/>
-                  </pic:nvPicPr>
-                  <pic:blipFill>
-                    <a:blip r:embed="rId35"/>
-                    <a:stretch>
-                      <a:fillRect/>
-                    </a:stretch>
-                  </pic:blipFill>
-                  <pic:spPr>
-                    <a:xfrm>
-                      <a:off x="0" y="0"/>
-                      <a:ext cx="2586900" cy="5587735"/>
-                    </a:xfrm>
-                    <a:prstGeom prst="rect">
-                      <a:avLst/>
-                    </a:prstGeom>
-                  </pic:spPr>
-                </pic:pic>
-              </a:graphicData>
-            </a:graphic>
-          </wp:inline>
-        </w:drawing>
-      </w:r>
-    </w:p>
-    <w:p/>
-    <w:p/>
-    <w:p/>
-    <w:p/>
-    <w:p/>
+        <w:t>Table</w:t>
+      </w:r>
+      <w:r>
+        <w:rPr>
+          <w:rFonts w:eastAsiaTheme="minorEastAsia"/>
+          <w:lang w:eastAsia="zh-CN"/>
+        </w:rPr>
+        <w:t xml:space="preserve">1: </w:t>
+      </w:r>
+      <w:r>
+        <w:rPr>
+          <w:rFonts w:eastAsiaTheme="minorEastAsia"/>
+          <w:lang w:eastAsia="zh-CN"/>
+        </w:rPr>
+        <w:t>Outcomes</w:t>
+      </w:r>
+    </w:p>
     <w:p>
       <w:pPr>
         <w:pStyle w:val="Heading2"/>
@@ -2937,9 +3066,7 @@
         </w:numPr>
         <w:ind w:left="578" w:hanging="578"/>
       </w:pPr>
-      <w:bookmarkStart w:id="3" w:name="_Toc474312344"/>
-      <w:r>
-        <w:lastRenderedPageBreak/>
+      <w:r>
         <w:t>Testing and System Evaluations</w:t>
       </w:r>
       <w:bookmarkEnd w:id="3"/>
@@ -2985,7 +3112,7 @@
       </w:r>
     </w:p>
     <w:p>
-      <w:hyperlink r:id="rId36" w:history="1">
+      <w:hyperlink r:id="rId35" w:history="1">
         <w:r>
           <w:rPr>
             <w:rStyle w:val="Hyperlink"/>
@@ -3016,7 +3143,7 @@
                     <pic:cNvPicPr/>
                   </pic:nvPicPr>
                   <pic:blipFill>
-                    <a:blip r:embed="rId37"/>
+                    <a:blip r:embed="rId36"/>
                     <a:stretch>
                       <a:fillRect/>
                     </a:stretch>
@@ -3039,73 +3166,6 @@
     </w:p>
     <w:p/>
     <w:p>
-      <w:r>
-        <w:t>Testing on a real Android phone</w:t>
-      </w:r>
-    </w:p>
-    <w:p>
-      <w:pPr>
-        <w:pStyle w:val="ListParagraph"/>
-        <w:numPr>
-          <w:ilvl w:val="0"/>
-          <w:numId w:val="2"/>
-        </w:numPr>
-      </w:pPr>
-      <w:r>
-        <w:t>Deploy in a cloud server (complicated)</w:t>
-      </w:r>
-    </w:p>
-    <w:p>
-      <w:pPr>
-        <w:pStyle w:val="ListParagraph"/>
-        <w:numPr>
-          <w:ilvl w:val="0"/>
-          <w:numId w:val="2"/>
-        </w:numPr>
-      </w:pPr>
-      <w:r>
-        <w:t>Android Studio Simulator (failed)</w:t>
-      </w:r>
-    </w:p>
-    <w:p>
-      <w:pPr>
-        <w:pStyle w:val="ListParagraph"/>
-        <w:numPr>
-          <w:ilvl w:val="0"/>
-          <w:numId w:val="2"/>
-        </w:numPr>
-      </w:pPr>
-      <w:proofErr w:type="spellStart"/>
-      <w:r>
-        <w:t>adb</w:t>
-      </w:r>
-      <w:proofErr w:type="spellEnd"/>
-      <w:r>
-        <w:t xml:space="preserve"> (success)</w:t>
-      </w:r>
-    </w:p>
-    <w:p>
-      <w:pPr>
-        <w:pStyle w:val="ListParagraph"/>
-      </w:pPr>
-      <w:proofErr w:type="spellStart"/>
-      <w:r>
-        <w:t>ip</w:t>
-      </w:r>
-      <w:proofErr w:type="spellEnd"/>
-      <w:r>
-        <w:t xml:space="preserve"> addresses (127.0.0.1 vs </w:t>
-      </w:r>
-      <w:proofErr w:type="spellStart"/>
-      <w:r>
-        <w:t>localhsot</w:t>
-      </w:r>
-      <w:proofErr w:type="spellEnd"/>
-      <w:r>
-        <w:t>)</w:t>
-      </w:r>
-    </w:p>
-    <w:p>
       <w:pPr>
         <w:pStyle w:val="ListParagraph"/>
         <w:jc w:val="left"/>
@@ -3217,6 +3277,25 @@
       <w:pPr>
         <w:pStyle w:val="ListParagraph"/>
         <w:jc w:val="left"/>
+      </w:pPr>
+    </w:p>
+    <w:p>
+      <w:pPr>
+        <w:pStyle w:val="ListParagraph"/>
+        <w:jc w:val="left"/>
+      </w:pPr>
+    </w:p>
+    <w:p>
+      <w:pPr>
+        <w:pStyle w:val="ListParagraph"/>
+        <w:jc w:val="left"/>
+      </w:pPr>
+    </w:p>
+    <w:p>
+      <w:pPr>
+        <w:pStyle w:val="ListParagraph"/>
+        <w:ind w:left="0"/>
+        <w:jc w:val="left"/>
         <w:rPr>
           <w:b/>
           <w:bCs/>
@@ -3227,12 +3306,15 @@
           <w:b/>
           <w:bCs/>
         </w:rPr>
+        <w:lastRenderedPageBreak/>
         <w:t>Debug On a Real Android Phone</w:t>
       </w:r>
     </w:p>
     <w:p>
       <w:pPr>
         <w:pStyle w:val="ListParagraph"/>
+        <w:spacing w:line="240" w:lineRule="auto"/>
+        <w:ind w:left="0"/>
         <w:jc w:val="left"/>
       </w:pPr>
       <w:r>
@@ -3240,13 +3322,13 @@
           <w:noProof/>
         </w:rPr>
         <w:drawing>
-          <wp:anchor distT="0" distB="0" distL="114300" distR="114300" simplePos="0" relativeHeight="251661312" behindDoc="0" locked="0" layoutInCell="1" allowOverlap="1" wp14:anchorId="49A339C9" wp14:editId="15ECB774">
+          <wp:anchor distT="0" distB="0" distL="114300" distR="114300" simplePos="0" relativeHeight="251629568" behindDoc="0" locked="0" layoutInCell="1" allowOverlap="1" wp14:anchorId="078A67A9" wp14:editId="637F20B6">
             <wp:simplePos x="0" y="0"/>
             <wp:positionH relativeFrom="column">
-              <wp:posOffset>472440</wp:posOffset>
+              <wp:posOffset>234950</wp:posOffset>
             </wp:positionH>
             <wp:positionV relativeFrom="paragraph">
-              <wp:posOffset>605790</wp:posOffset>
+              <wp:posOffset>600075</wp:posOffset>
             </wp:positionV>
             <wp:extent cx="4787900" cy="1657350"/>
             <wp:effectExtent l="0" t="0" r="0" b="0"/>
@@ -3265,7 +3347,7 @@
                     </pic:cNvPicPr>
                   </pic:nvPicPr>
                   <pic:blipFill>
-                    <a:blip r:embed="rId38" cstate="print">
+                    <a:blip r:embed="rId37" cstate="print">
                       <a:extLst>
                         <a:ext uri="{28A0092B-C50C-407E-A947-70E740481C1C}">
                           <a14:useLocalDpi xmlns:a14="http://schemas.microsoft.com/office/drawing/2010/main" val="0"/>
@@ -3329,42 +3411,175 @@
     <w:p>
       <w:pPr>
         <w:pStyle w:val="ListParagraph"/>
+        <w:ind w:left="0"/>
         <w:jc w:val="center"/>
         <w:rPr>
           <w:i/>
           <w:iCs/>
         </w:rPr>
       </w:pPr>
-      <w:r>
+    </w:p>
+    <w:p>
+      <w:pPr>
+        <w:pStyle w:val="ListParagraph"/>
+        <w:ind w:left="0"/>
+        <w:jc w:val="center"/>
         <w:rPr>
           <w:i/>
           <w:iCs/>
         </w:rPr>
-        <w:t>Android Debug Bridge (ADB)</w:t>
+      </w:pPr>
+      <w:r>
+        <w:rPr>
+          <w:i/>
+          <w:iCs/>
+        </w:rPr>
+        <w:t xml:space="preserve">Figure 1. </w:t>
+      </w:r>
+      <w:proofErr w:type="spellStart"/>
+      <w:r>
+        <w:rPr>
+          <w:i/>
+          <w:iCs/>
+        </w:rPr>
+        <w:t>Android</w:t>
+      </w:r>
+      <w:r>
+        <w:rPr>
+          <w:i/>
+          <w:iCs/>
+        </w:rPr>
+        <w:t>Android</w:t>
+      </w:r>
+      <w:proofErr w:type="spellEnd"/>
+      <w:r>
+        <w:rPr>
+          <w:i/>
+          <w:iCs/>
+        </w:rPr>
+        <w:t xml:space="preserve"> Debug Bridge (ADB)</w:t>
       </w:r>
     </w:p>
     <w:p>
       <w:pPr>
         <w:pStyle w:val="ListParagraph"/>
+        <w:ind w:left="0"/>
+        <w:jc w:val="left"/>
+      </w:pPr>
+    </w:p>
+    <w:p>
+      <w:pPr>
+        <w:pStyle w:val="ListParagraph"/>
+        <w:ind w:left="0"/>
         <w:jc w:val="center"/>
       </w:pPr>
       <w:r>
+        <w:drawing>
+          <wp:inline distT="0" distB="0" distL="0" distR="0" wp14:anchorId="4976B5E7" wp14:editId="6A2D2C77">
+            <wp:extent cx="4963218" cy="971686"/>
+            <wp:effectExtent l="0" t="0" r="0" b="0"/>
+            <wp:docPr id="102331760" name="Picture 1"/>
+            <wp:cNvGraphicFramePr>
+              <a:graphicFrameLocks xmlns:a="http://schemas.openxmlformats.org/drawingml/2006/main" noChangeAspect="1"/>
+            </wp:cNvGraphicFramePr>
+            <a:graphic xmlns:a="http://schemas.openxmlformats.org/drawingml/2006/main">
+              <a:graphicData uri="http://schemas.openxmlformats.org/drawingml/2006/picture">
+                <pic:pic xmlns:pic="http://schemas.openxmlformats.org/drawingml/2006/picture">
+                  <pic:nvPicPr>
+                    <pic:cNvPr id="102331760" name=""/>
+                    <pic:cNvPicPr/>
+                  </pic:nvPicPr>
+                  <pic:blipFill>
+                    <a:blip r:embed="rId38"/>
+                    <a:stretch>
+                      <a:fillRect/>
+                    </a:stretch>
+                  </pic:blipFill>
+                  <pic:spPr>
+                    <a:xfrm>
+                      <a:off x="0" y="0"/>
+                      <a:ext cx="4963218" cy="971686"/>
+                    </a:xfrm>
+                    <a:prstGeom prst="rect">
+                      <a:avLst/>
+                    </a:prstGeom>
+                  </pic:spPr>
+                </pic:pic>
+              </a:graphicData>
+            </a:graphic>
+          </wp:inline>
+        </w:drawing>
+      </w:r>
+    </w:p>
+    <w:p>
+      <w:pPr>
+        <w:pStyle w:val="ListParagraph"/>
+        <w:ind w:left="0"/>
+        <w:jc w:val="center"/>
+        <w:rPr>
+          <w:i/>
+          <w:iCs/>
+        </w:rPr>
+      </w:pPr>
+      <w:r>
+        <w:rPr>
+          <w:i/>
+          <w:iCs/>
+        </w:rPr>
+        <w:t xml:space="preserve">Figure </w:t>
+      </w:r>
+      <w:r>
+        <w:rPr>
+          <w:i/>
+          <w:iCs/>
+        </w:rPr>
+        <w:t xml:space="preserve">2. </w:t>
+      </w:r>
+      <w:r>
+        <w:rPr>
+          <w:i/>
+          <w:iCs/>
+        </w:rPr>
+        <w:t xml:space="preserve"> </w:t>
+      </w:r>
+      <w:r>
+        <w:rPr>
+          <w:i/>
+          <w:iCs/>
+        </w:rPr>
+        <w:t>ADB Commands</w:t>
+      </w:r>
+    </w:p>
+    <w:p>
+      <w:pPr>
+        <w:pStyle w:val="ListParagraph"/>
+        <w:ind w:left="0"/>
+        <w:jc w:val="left"/>
+      </w:pPr>
+    </w:p>
+    <w:p>
+      <w:pPr>
+        <w:pStyle w:val="ListParagraph"/>
+        <w:ind w:left="0"/>
+        <w:jc w:val="left"/>
+      </w:pPr>
+      <w:r>
         <w:rPr>
           <w:noProof/>
         </w:rPr>
         <w:drawing>
-          <wp:anchor distT="0" distB="0" distL="114300" distR="114300" simplePos="0" relativeHeight="251659264" behindDoc="1" locked="0" layoutInCell="1" allowOverlap="1" wp14:anchorId="3546920A" wp14:editId="6F5D6C9C">
+          <wp:anchor distT="0" distB="0" distL="114300" distR="114300" simplePos="0" relativeHeight="251625472" behindDoc="0" locked="0" layoutInCell="1" allowOverlap="1" wp14:anchorId="0E56582C" wp14:editId="215F63A9">
             <wp:simplePos x="0" y="0"/>
             <wp:positionH relativeFrom="column">
-              <wp:posOffset>144780</wp:posOffset>
+              <wp:posOffset>-171450</wp:posOffset>
             </wp:positionH>
             <wp:positionV relativeFrom="paragraph">
-              <wp:posOffset>512445</wp:posOffset>
+              <wp:posOffset>1412240</wp:posOffset>
             </wp:positionV>
-            <wp:extent cx="5732145" cy="3094990"/>
+            <wp:extent cx="5601482" cy="533474"/>
             <wp:effectExtent l="0" t="0" r="0" b="0"/>
             <wp:wrapSquare wrapText="bothSides"/>
-            <wp:docPr id="3" name="Picture 3"/>
+            <wp:docPr id="4" name="Picture 4"/>
             <wp:cNvGraphicFramePr>
               <a:graphicFrameLocks xmlns:a="http://schemas.openxmlformats.org/drawingml/2006/main" noChangeAspect="1"/>
             </wp:cNvGraphicFramePr>
@@ -3384,178 +3599,6 @@
                   <pic:spPr>
                     <a:xfrm>
                       <a:off x="0" y="0"/>
-                      <a:ext cx="5732145" cy="3094990"/>
-                    </a:xfrm>
-                    <a:prstGeom prst="rect">
-                      <a:avLst/>
-                    </a:prstGeom>
-                  </pic:spPr>
-                </pic:pic>
-              </a:graphicData>
-            </a:graphic>
-          </wp:anchor>
-        </w:drawing>
-      </w:r>
-    </w:p>
-    <w:p>
-      <w:pPr>
-        <w:pStyle w:val="ListParagraph"/>
-        <w:jc w:val="center"/>
-        <w:rPr>
-          <w:i/>
-          <w:iCs/>
-        </w:rPr>
-      </w:pPr>
-      <w:r>
-        <w:rPr>
-          <w:i/>
-          <w:iCs/>
-        </w:rPr>
-        <w:t>Android Studio WebView</w:t>
-      </w:r>
-    </w:p>
-    <w:p>
-      <w:pPr>
-        <w:pStyle w:val="ListParagraph"/>
-        <w:jc w:val="left"/>
-      </w:pPr>
-    </w:p>
-    <w:p>
-      <w:pPr>
-        <w:pStyle w:val="ListParagraph"/>
-        <w:jc w:val="left"/>
-      </w:pPr>
-      <w:r>
-        <w:t xml:space="preserve">By using the </w:t>
-      </w:r>
-      <w:proofErr w:type="spellStart"/>
-      <w:r>
-        <w:t>adb</w:t>
-      </w:r>
-      <w:proofErr w:type="spellEnd"/>
-      <w:r>
-        <w:t xml:space="preserve"> command</w:t>
-      </w:r>
-    </w:p>
-    <w:p>
-      <w:pPr>
-        <w:pStyle w:val="ListParagraph"/>
-        <w:jc w:val="center"/>
-      </w:pPr>
-      <w:r>
-        <w:t xml:space="preserve">$ </w:t>
-      </w:r>
-      <w:proofErr w:type="spellStart"/>
-      <w:r>
-        <w:t>adb</w:t>
-      </w:r>
-      <w:proofErr w:type="spellEnd"/>
-      <w:r>
-        <w:t xml:space="preserve"> reverse tcp:</w:t>
-      </w:r>
-      <w:r>
-        <w:t>5173</w:t>
-      </w:r>
-      <w:r>
-        <w:t xml:space="preserve"> </w:t>
-      </w:r>
-      <w:proofErr w:type="spellStart"/>
-      <w:r>
-        <w:t>tcp:</w:t>
-      </w:r>
-      <w:r>
-        <w:t>5173</w:t>
-      </w:r>
-      <w:proofErr w:type="spellEnd"/>
-    </w:p>
-    <w:p>
-      <w:pPr>
-        <w:pStyle w:val="ListParagraph"/>
-        <w:jc w:val="center"/>
-      </w:pPr>
-      <w:r>
-        <w:t xml:space="preserve">$ </w:t>
-      </w:r>
-      <w:proofErr w:type="spellStart"/>
-      <w:r>
-        <w:t>adb</w:t>
-      </w:r>
-      <w:proofErr w:type="spellEnd"/>
-      <w:r>
-        <w:t xml:space="preserve"> reverse tcp:</w:t>
-      </w:r>
-      <w:r>
-        <w:t>8080</w:t>
-      </w:r>
-      <w:r>
-        <w:t xml:space="preserve"> </w:t>
-      </w:r>
-      <w:proofErr w:type="spellStart"/>
-      <w:r>
-        <w:t>tcp:</w:t>
-      </w:r>
-      <w:r>
-        <w:t>8080</w:t>
-      </w:r>
-      <w:proofErr w:type="spellEnd"/>
-    </w:p>
-    <w:p>
-      <w:pPr>
-        <w:pStyle w:val="ListParagraph"/>
-        <w:jc w:val="left"/>
-      </w:pPr>
-    </w:p>
-    <w:p>
-      <w:pPr>
-        <w:pStyle w:val="ListParagraph"/>
-        <w:jc w:val="left"/>
-      </w:pPr>
-      <w:r>
-        <w:lastRenderedPageBreak/>
-        <w:t>So that it allows the mobile phone to access http server with 127.0.0.1 (loopback address) to access the same host in the PC locally. In addition, the API server running on port 8080 should also be bridged to allow data communication between the mobile app and the API server.</w:t>
-      </w:r>
-    </w:p>
-    <w:p>
-      <w:pPr>
-        <w:pStyle w:val="ListParagraph"/>
-        <w:jc w:val="left"/>
-      </w:pPr>
-      <w:r>
-        <w:rPr>
-          <w:noProof/>
-        </w:rPr>
-        <w:drawing>
-          <wp:anchor distT="0" distB="0" distL="114300" distR="114300" simplePos="0" relativeHeight="251660288" behindDoc="0" locked="0" layoutInCell="1" allowOverlap="1" wp14:anchorId="6E1C9AD9" wp14:editId="5A6D728A">
-            <wp:simplePos x="0" y="0"/>
-            <wp:positionH relativeFrom="column">
-              <wp:posOffset>133350</wp:posOffset>
-            </wp:positionH>
-            <wp:positionV relativeFrom="paragraph">
-              <wp:posOffset>144145</wp:posOffset>
-            </wp:positionV>
-            <wp:extent cx="5601482" cy="533474"/>
-            <wp:effectExtent l="0" t="0" r="0" b="0"/>
-            <wp:wrapSquare wrapText="bothSides"/>
-            <wp:docPr id="4" name="Picture 4"/>
-            <wp:cNvGraphicFramePr>
-              <a:graphicFrameLocks xmlns:a="http://schemas.openxmlformats.org/drawingml/2006/main" noChangeAspect="1"/>
-            </wp:cNvGraphicFramePr>
-            <a:graphic xmlns:a="http://schemas.openxmlformats.org/drawingml/2006/main">
-              <a:graphicData uri="http://schemas.openxmlformats.org/drawingml/2006/picture">
-                <pic:pic xmlns:pic="http://schemas.openxmlformats.org/drawingml/2006/picture">
-                  <pic:nvPicPr>
-                    <pic:cNvPr id="1" name=""/>
-                    <pic:cNvPicPr/>
-                  </pic:nvPicPr>
-                  <pic:blipFill>
-                    <a:blip r:embed="rId40"/>
-                    <a:stretch>
-                      <a:fillRect/>
-                    </a:stretch>
-                  </pic:blipFill>
-                  <pic:spPr>
-                    <a:xfrm>
-                      <a:off x="0" y="0"/>
                       <a:ext cx="5601482" cy="533474"/>
                     </a:xfrm>
                     <a:prstGeom prst="rect">
@@ -3568,10 +3611,68 @@
           </wp:anchor>
         </w:drawing>
       </w:r>
+      <w:r>
+        <w:t xml:space="preserve">By using the </w:t>
+      </w:r>
+      <w:proofErr w:type="spellStart"/>
+      <w:r>
+        <w:t>adb</w:t>
+      </w:r>
+      <w:proofErr w:type="spellEnd"/>
+      <w:r>
+        <w:t xml:space="preserve"> command</w:t>
+      </w:r>
+      <w:r>
+        <w:t>,</w:t>
+      </w:r>
+      <w:r>
+        <w:t xml:space="preserve"> it allows the mobile phone to access</w:t>
+      </w:r>
+      <w:r>
+        <w:t xml:space="preserve"> </w:t>
+      </w:r>
+      <w:r>
+        <w:t>host</w:t>
+      </w:r>
+      <w:r>
+        <w:t xml:space="preserve"> 127.0.0.1 (loopback address)</w:t>
+      </w:r>
+      <w:r>
+        <w:t xml:space="preserve">, </w:t>
+      </w:r>
+      <w:r>
+        <w:t xml:space="preserve">in </w:t>
+      </w:r>
+      <w:r>
+        <w:t xml:space="preserve">the same </w:t>
+      </w:r>
+      <w:r>
+        <w:t>way that we debug in the PC browser</w:t>
+      </w:r>
+      <w:r>
+        <w:t xml:space="preserve">. </w:t>
+      </w:r>
+      <w:r>
+        <w:t>The</w:t>
+      </w:r>
+      <w:r>
+        <w:t xml:space="preserve"> API server running on port 8080 should also be bridged to allow data communication between the mobile app and the API server.</w:t>
+      </w:r>
+      <w:r>
+        <w:t xml:space="preserve"> Moreover, we are able to test our mobile App by simply accessing 127.0.0.1/5173 without any deployment</w:t>
+      </w:r>
     </w:p>
     <w:p>
       <w:pPr>
         <w:pStyle w:val="ListParagraph"/>
+        <w:ind w:left="0"/>
+        <w:jc w:val="left"/>
+      </w:pPr>
+    </w:p>
+    <w:p>
+      <w:pPr>
+        <w:pStyle w:val="ListParagraph"/>
+        <w:ind w:left="0"/>
         <w:jc w:val="center"/>
         <w:rPr>
           <w:i/>
@@ -3583,38 +3684,28 @@
           <w:i/>
           <w:iCs/>
         </w:rPr>
-        <w:t>The vue.js accesses API server running on port 8080.</w:t>
-      </w:r>
-    </w:p>
-    <w:p>
-      <w:pPr>
-        <w:pStyle w:val="ListParagraph"/>
-        <w:jc w:val="center"/>
+        <w:t xml:space="preserve">Figure 3. </w:t>
+      </w:r>
+      <w:r>
         <w:rPr>
           <w:i/>
           <w:iCs/>
         </w:rPr>
-      </w:pPr>
+        <w:t>The vue.js accesses API server running on port 8080.</w:t>
+      </w:r>
     </w:p>
     <w:p>
       <w:pPr>
         <w:pStyle w:val="ListParagraph"/>
+        <w:ind w:left="0"/>
         <w:jc w:val="center"/>
         <w:rPr>
           <w:i/>
           <w:iCs/>
-          <w:u w:val="single"/>
-        </w:rPr>
-      </w:pPr>
-      <w:r>
-        <w:rPr>
-          <w:i/>
-          <w:iCs/>
-          <w:u w:val="single"/>
-        </w:rPr>
-        <w:t>Screenshot (to be added)</w:t>
-      </w:r>
-    </w:p>
+        </w:rPr>
+      </w:pPr>
+    </w:p>
+    <w:p/>
     <w:p/>
     <w:sectPr>
       <w:pgSz w:w="11906" w:h="16838"/>
@@ -4423,7 +4514,7 @@
   <w:style w:type="paragraph" w:default="1" w:styleId="Normal">
     <w:name w:val="Normal"/>
     <w:qFormat/>
-    <w:rsid w:val="00EB5C5F"/>
+    <w:rsid w:val="00F31B9D"/>
     <w:pPr>
       <w:spacing w:before="240" w:after="240" w:line="360" w:lineRule="auto"/>
       <w:jc w:val="both"/>

</xml_diff>